<commit_message>
add analysis of cache element
</commit_message>
<xml_diff>
--- a/深度分析mybatis源码.docx
+++ b/深度分析mybatis源码.docx
@@ -19540,11 +19540,6 @@
       </w:r>
     </w:p>
     <w:p>
-      <w:pPr>
-        <w:rPr>
-          <w:rFonts w:hint="eastAsia"/>
-        </w:rPr>
-      </w:pPr>
       <w:r>
         <w:rPr>
           <w:rFonts w:hint="eastAsia"/>
@@ -19883,9 +19878,6 @@
     <w:p>
       <w:pPr>
         <w:ind w:left="420"/>
-        <w:rPr>
-          <w:rFonts w:hint="eastAsia"/>
-        </w:rPr>
       </w:pPr>
       <w:r>
         <w:rPr>
@@ -20161,9 +20153,6 @@
     <w:p>
       <w:pPr>
         <w:ind w:left="420"/>
-        <w:rPr>
-          <w:rFonts w:hint="eastAsia"/>
-        </w:rPr>
       </w:pPr>
     </w:p>
     <w:p>
@@ -20204,11 +20193,6 @@
       </w:r>
     </w:p>
     <w:p>
-      <w:pPr>
-        <w:rPr>
-          <w:rFonts w:hint="eastAsia"/>
-        </w:rPr>
-      </w:pPr>
       <w:r>
         <w:rPr>
           <w:noProof/>
@@ -20249,6 +20233,339 @@
           </wp:inline>
         </w:drawing>
       </w:r>
+    </w:p>
+    <w:p>
+      <w:r>
+        <w:rPr>
+          <w:rFonts w:hint="eastAsia"/>
+        </w:rPr>
+        <w:lastRenderedPageBreak/>
+        <w:t>这里先停一下，既然是解析缓存标签，那么先来看看缓存到底有哪些特性或者可操作的点，</w:t>
+      </w:r>
+    </w:p>
+    <w:p>
+      <w:pPr>
+        <w:pStyle w:val="a3"/>
+        <w:numPr>
+          <w:ilvl w:val="0"/>
+          <w:numId w:val="29"/>
+        </w:numPr>
+        <w:ind w:firstLineChars="0"/>
+      </w:pPr>
+      <w:r>
+        <w:rPr>
+          <w:rFonts w:hint="eastAsia"/>
+        </w:rPr>
+        <w:t>有效期</w:t>
+      </w:r>
+    </w:p>
+    <w:p>
+      <w:pPr>
+        <w:pStyle w:val="a3"/>
+        <w:numPr>
+          <w:ilvl w:val="0"/>
+          <w:numId w:val="29"/>
+        </w:numPr>
+        <w:ind w:firstLineChars="0"/>
+      </w:pPr>
+      <w:r>
+        <w:rPr>
+          <w:rFonts w:hint="eastAsia"/>
+        </w:rPr>
+        <w:t>淘汰策略</w:t>
+      </w:r>
+    </w:p>
+    <w:p>
+      <w:pPr>
+        <w:pStyle w:val="a3"/>
+        <w:numPr>
+          <w:ilvl w:val="0"/>
+          <w:numId w:val="29"/>
+        </w:numPr>
+        <w:ind w:firstLineChars="0"/>
+      </w:pPr>
+      <w:r>
+        <w:rPr>
+          <w:rFonts w:hint="eastAsia"/>
+        </w:rPr>
+        <w:t>刷新时间间隔</w:t>
+      </w:r>
+    </w:p>
+    <w:p>
+      <w:pPr>
+        <w:pStyle w:val="a3"/>
+        <w:numPr>
+          <w:ilvl w:val="0"/>
+          <w:numId w:val="29"/>
+        </w:numPr>
+        <w:ind w:firstLineChars="0"/>
+      </w:pPr>
+      <w:r>
+        <w:rPr>
+          <w:rFonts w:hint="eastAsia"/>
+        </w:rPr>
+        <w:t>是否只读</w:t>
+      </w:r>
+    </w:p>
+    <w:p>
+      <w:pPr>
+        <w:pStyle w:val="a3"/>
+        <w:numPr>
+          <w:ilvl w:val="0"/>
+          <w:numId w:val="29"/>
+        </w:numPr>
+        <w:ind w:firstLineChars="0"/>
+      </w:pPr>
+      <w:r>
+        <w:rPr>
+          <w:rFonts w:hint="eastAsia"/>
+        </w:rPr>
+        <w:t>是否阻塞操作</w:t>
+      </w:r>
+    </w:p>
+    <w:p>
+      <w:pPr>
+        <w:pStyle w:val="a3"/>
+        <w:numPr>
+          <w:ilvl w:val="0"/>
+          <w:numId w:val="29"/>
+        </w:numPr>
+        <w:ind w:firstLineChars="0"/>
+      </w:pPr>
+      <w:r>
+        <w:rPr>
+          <w:rFonts w:hint="eastAsia"/>
+        </w:rPr>
+        <w:t>缓存大小</w:t>
+      </w:r>
+    </w:p>
+    <w:p>
+      <w:pPr>
+        <w:pStyle w:val="a3"/>
+        <w:numPr>
+          <w:ilvl w:val="0"/>
+          <w:numId w:val="29"/>
+        </w:numPr>
+        <w:ind w:firstLineChars="0"/>
+      </w:pPr>
+      <w:r>
+        <w:rPr>
+          <w:rFonts w:hint="eastAsia"/>
+        </w:rPr>
+        <w:t>持久化</w:t>
+      </w:r>
+    </w:p>
+    <w:p>
+      <w:r>
+        <w:rPr>
+          <w:rFonts w:hint="eastAsia"/>
+        </w:rPr>
+        <w:t>围绕上述缓存的特点，再来分析源码，源码中先从</w:t>
+      </w:r>
+      <w:r>
+        <w:rPr>
+          <w:rFonts w:hint="eastAsia"/>
+        </w:rPr>
+        <w:t>cache</w:t>
+      </w:r>
+      <w:r>
+        <w:rPr>
+          <w:rFonts w:hint="eastAsia"/>
+        </w:rPr>
+        <w:t>标签中获取到了该</w:t>
+      </w:r>
+      <w:r>
+        <w:rPr>
+          <w:rFonts w:hint="eastAsia"/>
+        </w:rPr>
+        <w:t>mapper</w:t>
+      </w:r>
+      <w:r>
+        <w:rPr>
+          <w:rFonts w:hint="eastAsia"/>
+        </w:rPr>
+        <w:t>下</w:t>
+      </w:r>
+      <w:r>
+        <w:rPr>
+          <w:rFonts w:hint="eastAsia"/>
+        </w:rPr>
+        <w:t>c</w:t>
+      </w:r>
+      <w:r>
+        <w:t>ache</w:t>
+      </w:r>
+      <w:r>
+        <w:rPr>
+          <w:rFonts w:hint="eastAsia"/>
+        </w:rPr>
+        <w:t>的所有配置属性</w:t>
+      </w:r>
+      <w:r>
+        <w:t>typeClass, evictionClass, flushInterval, size, readWrite, blocking, props</w:t>
+      </w:r>
+      <w:r>
+        <w:t>，</w:t>
+      </w:r>
+      <w:r>
+        <w:rPr>
+          <w:rFonts w:hint="eastAsia"/>
+        </w:rPr>
+        <w:t>然后用了构建助手构建</w:t>
+      </w:r>
+      <w:r>
+        <w:rPr>
+          <w:rFonts w:hint="eastAsia"/>
+        </w:rPr>
+        <w:t>Ca</w:t>
+      </w:r>
+      <w:r>
+        <w:t>che</w:t>
+      </w:r>
+      <w:r>
+        <w:rPr>
+          <w:rFonts w:hint="eastAsia"/>
+        </w:rPr>
+        <w:t>对象</w:t>
+      </w:r>
+    </w:p>
+    <w:p>
+      <w:pPr>
+        <w:rPr>
+          <w:rFonts w:hint="eastAsia"/>
+        </w:rPr>
+      </w:pPr>
+      <w:r>
+        <w:rPr>
+          <w:noProof/>
+        </w:rPr>
+        <w:drawing>
+          <wp:inline distT="0" distB="0" distL="0" distR="0" wp14:anchorId="163D077C" wp14:editId="6FB0BC42">
+            <wp:extent cx="5274310" cy="835660"/>
+            <wp:effectExtent l="0" t="0" r="2540" b="2540"/>
+            <wp:docPr id="59" name="图片 59"/>
+            <wp:cNvGraphicFramePr>
+              <a:graphicFrameLocks xmlns:a="http://schemas.openxmlformats.org/drawingml/2006/main" noChangeAspect="1"/>
+            </wp:cNvGraphicFramePr>
+            <a:graphic xmlns:a="http://schemas.openxmlformats.org/drawingml/2006/main">
+              <a:graphicData uri="http://schemas.openxmlformats.org/drawingml/2006/picture">
+                <pic:pic xmlns:pic="http://schemas.openxmlformats.org/drawingml/2006/picture">
+                  <pic:nvPicPr>
+                    <pic:cNvPr id="1" name=""/>
+                    <pic:cNvPicPr/>
+                  </pic:nvPicPr>
+                  <pic:blipFill>
+                    <a:blip r:embed="rId67"/>
+                    <a:stretch>
+                      <a:fillRect/>
+                    </a:stretch>
+                  </pic:blipFill>
+                  <pic:spPr>
+                    <a:xfrm>
+                      <a:off x="0" y="0"/>
+                      <a:ext cx="5274310" cy="835660"/>
+                    </a:xfrm>
+                    <a:prstGeom prst="rect">
+                      <a:avLst/>
+                    </a:prstGeom>
+                  </pic:spPr>
+                </pic:pic>
+              </a:graphicData>
+            </a:graphic>
+          </wp:inline>
+        </w:drawing>
+      </w:r>
+    </w:p>
+    <w:p>
+      <w:r>
+        <w:rPr>
+          <w:rFonts w:hint="eastAsia"/>
+        </w:rPr>
+        <w:t>最终将解析的</w:t>
+      </w:r>
+      <w:r>
+        <w:rPr>
+          <w:rFonts w:hint="eastAsia"/>
+        </w:rPr>
+        <w:t>cacahe</w:t>
+      </w:r>
+      <w:r>
+        <w:rPr>
+          <w:rFonts w:hint="eastAsia"/>
+        </w:rPr>
+        <w:t>对象保存到了</w:t>
+      </w:r>
+      <w:r>
+        <w:rPr>
+          <w:rFonts w:hint="eastAsia"/>
+        </w:rPr>
+        <w:t>configuration</w:t>
+      </w:r>
+      <w:r>
+        <w:rPr>
+          <w:rFonts w:hint="eastAsia"/>
+        </w:rPr>
+        <w:t>对象的</w:t>
+      </w:r>
+      <w:r>
+        <w:rPr>
+          <w:rFonts w:hint="eastAsia"/>
+        </w:rPr>
+        <w:t>caches</w:t>
+      </w:r>
+      <w:r>
+        <w:rPr>
+          <w:rFonts w:hint="eastAsia"/>
+        </w:rPr>
+        <w:t>容器中</w:t>
+      </w:r>
+    </w:p>
+    <w:p>
+      <w:pPr>
+        <w:rPr>
+          <w:rFonts w:hint="eastAsia"/>
+        </w:rPr>
+      </w:pPr>
+      <w:r>
+        <w:rPr>
+          <w:noProof/>
+        </w:rPr>
+        <w:drawing>
+          <wp:inline distT="0" distB="0" distL="0" distR="0" wp14:anchorId="254FF18F" wp14:editId="1482CD64">
+            <wp:extent cx="5274310" cy="2301875"/>
+            <wp:effectExtent l="0" t="0" r="2540" b="3175"/>
+            <wp:docPr id="60" name="图片 60"/>
+            <wp:cNvGraphicFramePr>
+              <a:graphicFrameLocks xmlns:a="http://schemas.openxmlformats.org/drawingml/2006/main" noChangeAspect="1"/>
+            </wp:cNvGraphicFramePr>
+            <a:graphic xmlns:a="http://schemas.openxmlformats.org/drawingml/2006/main">
+              <a:graphicData uri="http://schemas.openxmlformats.org/drawingml/2006/picture">
+                <pic:pic xmlns:pic="http://schemas.openxmlformats.org/drawingml/2006/picture">
+                  <pic:nvPicPr>
+                    <pic:cNvPr id="1" name=""/>
+                    <pic:cNvPicPr/>
+                  </pic:nvPicPr>
+                  <pic:blipFill>
+                    <a:blip r:embed="rId68"/>
+                    <a:stretch>
+                      <a:fillRect/>
+                    </a:stretch>
+                  </pic:blipFill>
+                  <pic:spPr>
+                    <a:xfrm>
+                      <a:off x="0" y="0"/>
+                      <a:ext cx="5274310" cy="2301875"/>
+                    </a:xfrm>
+                    <a:prstGeom prst="rect">
+                      <a:avLst/>
+                    </a:prstGeom>
+                  </pic:spPr>
+                </pic:pic>
+              </a:graphicData>
+            </a:graphic>
+          </wp:inline>
+        </w:drawing>
+      </w:r>
       <w:bookmarkStart w:id="34" w:name="_GoBack"/>
       <w:bookmarkEnd w:id="34"/>
     </w:p>
@@ -21259,7 +21576,7 @@
   <w:abstractNum w:abstractNumId="6" w15:restartNumberingAfterBreak="0">
     <w:nsid w:val="22FA0466"/>
     <w:multiLevelType w:val="hybridMultilevel"/>
-    <w:tmpl w:val="57A4ADDA"/>
+    <w:tmpl w:val="EB34C148"/>
     <w:lvl w:ilvl="0" w:tplc="841A7CD4">
       <w:start w:val="1"/>
       <w:numFmt w:val="decimal"/>
@@ -21281,14 +21598,17 @@
         <w:ind w:left="840" w:hanging="420"/>
       </w:pPr>
     </w:lvl>
-    <w:lvl w:ilvl="2" w:tplc="0409001B" w:tentative="1">
-      <w:start w:val="1"/>
-      <w:numFmt w:val="lowerRoman"/>
-      <w:lvlText w:val="%3."/>
-      <w:lvlJc w:val="right"/>
-      <w:pPr>
-        <w:ind w:left="1260" w:hanging="420"/>
-      </w:pPr>
+    <w:lvl w:ilvl="2" w:tplc="A0964A80">
+      <w:start w:val="1"/>
+      <w:numFmt w:val="decimal"/>
+      <w:lvlText w:val="%3、"/>
+      <w:lvlJc w:val="left"/>
+      <w:pPr>
+        <w:ind w:left="360" w:hanging="360"/>
+      </w:pPr>
+      <w:rPr>
+        <w:rFonts w:hint="default"/>
+      </w:rPr>
     </w:lvl>
     <w:lvl w:ilvl="3" w:tplc="0409000F" w:tentative="1">
       <w:start w:val="1"/>
@@ -23450,6 +23770,119 @@
       </w:pPr>
       <w:rPr>
         <w:rFonts w:hint="default"/>
+      </w:rPr>
+    </w:lvl>
+  </w:abstractNum>
+  <w:abstractNum w:abstractNumId="28" w15:restartNumberingAfterBreak="0">
+    <w:nsid w:val="7F4422C7"/>
+    <w:multiLevelType w:val="hybridMultilevel"/>
+    <w:tmpl w:val="BE50AB2A"/>
+    <w:lvl w:ilvl="0" w:tplc="04090001">
+      <w:start w:val="1"/>
+      <w:numFmt w:val="bullet"/>
+      <w:lvlText w:val=""/>
+      <w:lvlJc w:val="left"/>
+      <w:pPr>
+        <w:ind w:left="420" w:hanging="420"/>
+      </w:pPr>
+      <w:rPr>
+        <w:rFonts w:ascii="Wingdings" w:hAnsi="Wingdings" w:hint="default"/>
+      </w:rPr>
+    </w:lvl>
+    <w:lvl w:ilvl="1" w:tplc="04090003" w:tentative="1">
+      <w:start w:val="1"/>
+      <w:numFmt w:val="bullet"/>
+      <w:lvlText w:val=""/>
+      <w:lvlJc w:val="left"/>
+      <w:pPr>
+        <w:ind w:left="840" w:hanging="420"/>
+      </w:pPr>
+      <w:rPr>
+        <w:rFonts w:ascii="Wingdings" w:hAnsi="Wingdings" w:hint="default"/>
+      </w:rPr>
+    </w:lvl>
+    <w:lvl w:ilvl="2" w:tplc="04090005" w:tentative="1">
+      <w:start w:val="1"/>
+      <w:numFmt w:val="bullet"/>
+      <w:lvlText w:val=""/>
+      <w:lvlJc w:val="left"/>
+      <w:pPr>
+        <w:ind w:left="1260" w:hanging="420"/>
+      </w:pPr>
+      <w:rPr>
+        <w:rFonts w:ascii="Wingdings" w:hAnsi="Wingdings" w:hint="default"/>
+      </w:rPr>
+    </w:lvl>
+    <w:lvl w:ilvl="3" w:tplc="04090001" w:tentative="1">
+      <w:start w:val="1"/>
+      <w:numFmt w:val="bullet"/>
+      <w:lvlText w:val=""/>
+      <w:lvlJc w:val="left"/>
+      <w:pPr>
+        <w:ind w:left="1680" w:hanging="420"/>
+      </w:pPr>
+      <w:rPr>
+        <w:rFonts w:ascii="Wingdings" w:hAnsi="Wingdings" w:hint="default"/>
+      </w:rPr>
+    </w:lvl>
+    <w:lvl w:ilvl="4" w:tplc="04090003" w:tentative="1">
+      <w:start w:val="1"/>
+      <w:numFmt w:val="bullet"/>
+      <w:lvlText w:val=""/>
+      <w:lvlJc w:val="left"/>
+      <w:pPr>
+        <w:ind w:left="2100" w:hanging="420"/>
+      </w:pPr>
+      <w:rPr>
+        <w:rFonts w:ascii="Wingdings" w:hAnsi="Wingdings" w:hint="default"/>
+      </w:rPr>
+    </w:lvl>
+    <w:lvl w:ilvl="5" w:tplc="04090005" w:tentative="1">
+      <w:start w:val="1"/>
+      <w:numFmt w:val="bullet"/>
+      <w:lvlText w:val=""/>
+      <w:lvlJc w:val="left"/>
+      <w:pPr>
+        <w:ind w:left="2520" w:hanging="420"/>
+      </w:pPr>
+      <w:rPr>
+        <w:rFonts w:ascii="Wingdings" w:hAnsi="Wingdings" w:hint="default"/>
+      </w:rPr>
+    </w:lvl>
+    <w:lvl w:ilvl="6" w:tplc="04090001" w:tentative="1">
+      <w:start w:val="1"/>
+      <w:numFmt w:val="bullet"/>
+      <w:lvlText w:val=""/>
+      <w:lvlJc w:val="left"/>
+      <w:pPr>
+        <w:ind w:left="2940" w:hanging="420"/>
+      </w:pPr>
+      <w:rPr>
+        <w:rFonts w:ascii="Wingdings" w:hAnsi="Wingdings" w:hint="default"/>
+      </w:rPr>
+    </w:lvl>
+    <w:lvl w:ilvl="7" w:tplc="04090003" w:tentative="1">
+      <w:start w:val="1"/>
+      <w:numFmt w:val="bullet"/>
+      <w:lvlText w:val=""/>
+      <w:lvlJc w:val="left"/>
+      <w:pPr>
+        <w:ind w:left="3360" w:hanging="420"/>
+      </w:pPr>
+      <w:rPr>
+        <w:rFonts w:ascii="Wingdings" w:hAnsi="Wingdings" w:hint="default"/>
+      </w:rPr>
+    </w:lvl>
+    <w:lvl w:ilvl="8" w:tplc="04090005" w:tentative="1">
+      <w:start w:val="1"/>
+      <w:numFmt w:val="bullet"/>
+      <w:lvlText w:val=""/>
+      <w:lvlJc w:val="left"/>
+      <w:pPr>
+        <w:ind w:left="3780" w:hanging="420"/>
+      </w:pPr>
+      <w:rPr>
+        <w:rFonts w:ascii="Wingdings" w:hAnsi="Wingdings" w:hint="default"/>
       </w:rPr>
     </w:lvl>
   </w:abstractNum>
@@ -23536,6 +23969,9 @@
   </w:num>
   <w:num w:numId="28">
     <w:abstractNumId w:val="8"/>
+  </w:num>
+  <w:num w:numId="29">
+    <w:abstractNumId w:val="28"/>
   </w:num>
 </w:numbering>
 </file>
@@ -24596,7 +25032,7 @@
 </file>
 
 <file path=customXml/itemProps1.xml><?xml version="1.0" encoding="utf-8"?>
-<ds:datastoreItem xmlns:ds="http://schemas.openxmlformats.org/officeDocument/2006/customXml" ds:itemID="{CC93D651-27F4-47BD-8379-4DA8D882CFE2}">
+<ds:datastoreItem xmlns:ds="http://schemas.openxmlformats.org/officeDocument/2006/customXml" ds:itemID="{BF107FBD-245C-4FE3-8E70-2C261E2A4E07}">
   <ds:schemaRefs>
     <ds:schemaRef ds:uri="http://schemas.openxmlformats.org/officeDocument/2006/bibliography"/>
   </ds:schemaRefs>

</xml_diff>

<commit_message>
add analys of DML
</commit_message>
<xml_diff>
--- a/深度分析mybatis源码.docx
+++ b/深度分析mybatis源码.docx
@@ -20430,11 +20430,6 @@
       </w:r>
     </w:p>
     <w:p>
-      <w:pPr>
-        <w:rPr>
-          <w:rFonts w:hint="eastAsia"/>
-        </w:rPr>
-      </w:pPr>
       <w:r>
         <w:rPr>
           <w:noProof/>
@@ -20521,11 +20516,6 @@
       </w:r>
     </w:p>
     <w:p>
-      <w:pPr>
-        <w:rPr>
-          <w:rFonts w:hint="eastAsia"/>
-        </w:rPr>
-      </w:pPr>
       <w:r>
         <w:rPr>
           <w:noProof/>
@@ -20566,8 +20556,99 @@
           </wp:inline>
         </w:drawing>
       </w:r>
-      <w:bookmarkStart w:id="34" w:name="_GoBack"/>
-      <w:bookmarkEnd w:id="34"/>
+    </w:p>
+    <w:p>
+      <w:r>
+        <w:rPr>
+          <w:rFonts w:hint="eastAsia"/>
+        </w:rPr>
+        <w:t>好了，现在明确了</w:t>
+      </w:r>
+      <w:r>
+        <w:rPr>
+          <w:rFonts w:hint="eastAsia"/>
+        </w:rPr>
+        <w:t>cache</w:t>
+      </w:r>
+      <w:r>
+        <w:rPr>
+          <w:rFonts w:hint="eastAsia"/>
+        </w:rPr>
+        <w:t>标签解析的过程了，接下来分析下</w:t>
+      </w:r>
+      <w:r>
+        <w:rPr>
+          <w:rFonts w:hint="eastAsia"/>
+        </w:rPr>
+        <w:t>mybatis</w:t>
+      </w:r>
+      <w:r>
+        <w:rPr>
+          <w:rFonts w:hint="eastAsia"/>
+        </w:rPr>
+        <w:t>中的几种</w:t>
+      </w:r>
+      <w:r>
+        <w:rPr>
+          <w:rFonts w:hint="eastAsia"/>
+        </w:rPr>
+        <w:t>cache</w:t>
+      </w:r>
+      <w:r>
+        <w:rPr>
+          <w:rFonts w:hint="eastAsia"/>
+        </w:rPr>
+        <w:t>类型</w:t>
+      </w:r>
+    </w:p>
+    <w:p>
+      <w:r>
+        <w:rPr>
+          <w:noProof/>
+        </w:rPr>
+        <w:drawing>
+          <wp:inline distT="0" distB="0" distL="0" distR="0" wp14:anchorId="5D5291B8" wp14:editId="087ED05F">
+            <wp:extent cx="5274310" cy="2159635"/>
+            <wp:effectExtent l="0" t="0" r="2540" b="0"/>
+            <wp:docPr id="61" name="图片 61"/>
+            <wp:cNvGraphicFramePr>
+              <a:graphicFrameLocks xmlns:a="http://schemas.openxmlformats.org/drawingml/2006/main" noChangeAspect="1"/>
+            </wp:cNvGraphicFramePr>
+            <a:graphic xmlns:a="http://schemas.openxmlformats.org/drawingml/2006/main">
+              <a:graphicData uri="http://schemas.openxmlformats.org/drawingml/2006/picture">
+                <pic:pic xmlns:pic="http://schemas.openxmlformats.org/drawingml/2006/picture">
+                  <pic:nvPicPr>
+                    <pic:cNvPr id="1" name=""/>
+                    <pic:cNvPicPr/>
+                  </pic:nvPicPr>
+                  <pic:blipFill>
+                    <a:blip r:embed="rId69"/>
+                    <a:stretch>
+                      <a:fillRect/>
+                    </a:stretch>
+                  </pic:blipFill>
+                  <pic:spPr>
+                    <a:xfrm>
+                      <a:off x="0" y="0"/>
+                      <a:ext cx="5274310" cy="2159635"/>
+                    </a:xfrm>
+                    <a:prstGeom prst="rect">
+                      <a:avLst/>
+                    </a:prstGeom>
+                  </pic:spPr>
+                </pic:pic>
+              </a:graphicData>
+            </a:graphic>
+          </wp:inline>
+        </w:drawing>
+      </w:r>
+    </w:p>
+    <w:p>
+      <w:pPr>
+        <w:rPr>
+          <w:rFonts w:hint="eastAsia"/>
+        </w:rPr>
+      </w:pPr>
     </w:p>
     <w:p>
       <w:pPr>
@@ -20577,7 +20658,7 @@
           <w:numId w:val="9"/>
         </w:numPr>
       </w:pPr>
-      <w:bookmarkStart w:id="35" w:name="_Toc18687647"/>
+      <w:bookmarkStart w:id="34" w:name="_Toc18687647"/>
       <w:r>
         <w:rPr>
           <w:rFonts w:hint="eastAsia"/>
@@ -20594,7 +20675,29 @@
         </w:rPr>
         <w:t>标签</w:t>
       </w:r>
-      <w:bookmarkEnd w:id="35"/>
+      <w:bookmarkEnd w:id="34"/>
+    </w:p>
+    <w:p>
+      <w:pPr>
+        <w:rPr>
+          <w:rFonts w:hint="eastAsia"/>
+        </w:rPr>
+      </w:pPr>
+      <w:r>
+        <w:rPr>
+          <w:rFonts w:hint="eastAsia"/>
+        </w:rPr>
+        <w:t>parameter</w:t>
+      </w:r>
+      <w:r>
+        <w:t>Map</w:t>
+      </w:r>
+      <w:r>
+        <w:rPr>
+          <w:rFonts w:hint="eastAsia"/>
+        </w:rPr>
+        <w:t>目前已经不常用了，赞不做解析</w:t>
+      </w:r>
     </w:p>
     <w:p>
       <w:pPr>
@@ -20604,7 +20707,7 @@
           <w:numId w:val="9"/>
         </w:numPr>
       </w:pPr>
-      <w:bookmarkStart w:id="36" w:name="_Toc18687648"/>
+      <w:bookmarkStart w:id="35" w:name="_Toc18687648"/>
       <w:r>
         <w:rPr>
           <w:rFonts w:hint="eastAsia"/>
@@ -20620,7 +20723,296 @@
         </w:rPr>
         <w:t>标签</w:t>
       </w:r>
-      <w:bookmarkEnd w:id="36"/>
+      <w:bookmarkEnd w:id="35"/>
+    </w:p>
+    <w:p>
+      <w:r>
+        <w:rPr>
+          <w:noProof/>
+        </w:rPr>
+        <w:drawing>
+          <wp:inline distT="0" distB="0" distL="0" distR="0" wp14:anchorId="084808D7" wp14:editId="74E69EA7">
+            <wp:extent cx="5274310" cy="1534795"/>
+            <wp:effectExtent l="0" t="0" r="2540" b="8255"/>
+            <wp:docPr id="62" name="图片 62"/>
+            <wp:cNvGraphicFramePr>
+              <a:graphicFrameLocks xmlns:a="http://schemas.openxmlformats.org/drawingml/2006/main" noChangeAspect="1"/>
+            </wp:cNvGraphicFramePr>
+            <a:graphic xmlns:a="http://schemas.openxmlformats.org/drawingml/2006/main">
+              <a:graphicData uri="http://schemas.openxmlformats.org/drawingml/2006/picture">
+                <pic:pic xmlns:pic="http://schemas.openxmlformats.org/drawingml/2006/picture">
+                  <pic:nvPicPr>
+                    <pic:cNvPr id="1" name=""/>
+                    <pic:cNvPicPr/>
+                  </pic:nvPicPr>
+                  <pic:blipFill>
+                    <a:blip r:embed="rId70"/>
+                    <a:stretch>
+                      <a:fillRect/>
+                    </a:stretch>
+                  </pic:blipFill>
+                  <pic:spPr>
+                    <a:xfrm>
+                      <a:off x="0" y="0"/>
+                      <a:ext cx="5274310" cy="1534795"/>
+                    </a:xfrm>
+                    <a:prstGeom prst="rect">
+                      <a:avLst/>
+                    </a:prstGeom>
+                  </pic:spPr>
+                </pic:pic>
+              </a:graphicData>
+            </a:graphic>
+          </wp:inline>
+        </w:drawing>
+      </w:r>
+    </w:p>
+    <w:p>
+      <w:r>
+        <w:rPr>
+          <w:noProof/>
+        </w:rPr>
+        <w:drawing>
+          <wp:inline distT="0" distB="0" distL="0" distR="0" wp14:anchorId="24559B58" wp14:editId="037B7F5A">
+            <wp:extent cx="5274310" cy="1080135"/>
+            <wp:effectExtent l="0" t="0" r="2540" b="5715"/>
+            <wp:docPr id="63" name="图片 63"/>
+            <wp:cNvGraphicFramePr>
+              <a:graphicFrameLocks xmlns:a="http://schemas.openxmlformats.org/drawingml/2006/main" noChangeAspect="1"/>
+            </wp:cNvGraphicFramePr>
+            <a:graphic xmlns:a="http://schemas.openxmlformats.org/drawingml/2006/main">
+              <a:graphicData uri="http://schemas.openxmlformats.org/drawingml/2006/picture">
+                <pic:pic xmlns:pic="http://schemas.openxmlformats.org/drawingml/2006/picture">
+                  <pic:nvPicPr>
+                    <pic:cNvPr id="1" name=""/>
+                    <pic:cNvPicPr/>
+                  </pic:nvPicPr>
+                  <pic:blipFill>
+                    <a:blip r:embed="rId71"/>
+                    <a:stretch>
+                      <a:fillRect/>
+                    </a:stretch>
+                  </pic:blipFill>
+                  <pic:spPr>
+                    <a:xfrm>
+                      <a:off x="0" y="0"/>
+                      <a:ext cx="5274310" cy="1080135"/>
+                    </a:xfrm>
+                    <a:prstGeom prst="rect">
+                      <a:avLst/>
+                    </a:prstGeom>
+                  </pic:spPr>
+                </pic:pic>
+              </a:graphicData>
+            </a:graphic>
+          </wp:inline>
+        </w:drawing>
+      </w:r>
+    </w:p>
+    <w:p>
+      <w:r>
+        <w:rPr>
+          <w:noProof/>
+        </w:rPr>
+        <w:drawing>
+          <wp:inline distT="0" distB="0" distL="0" distR="0" wp14:anchorId="7353E8E3" wp14:editId="0BC98C38">
+            <wp:extent cx="5274310" cy="1276350"/>
+            <wp:effectExtent l="0" t="0" r="2540" b="0"/>
+            <wp:docPr id="64" name="图片 64"/>
+            <wp:cNvGraphicFramePr>
+              <a:graphicFrameLocks xmlns:a="http://schemas.openxmlformats.org/drawingml/2006/main" noChangeAspect="1"/>
+            </wp:cNvGraphicFramePr>
+            <a:graphic xmlns:a="http://schemas.openxmlformats.org/drawingml/2006/main">
+              <a:graphicData uri="http://schemas.openxmlformats.org/drawingml/2006/picture">
+                <pic:pic xmlns:pic="http://schemas.openxmlformats.org/drawingml/2006/picture">
+                  <pic:nvPicPr>
+                    <pic:cNvPr id="1" name=""/>
+                    <pic:cNvPicPr/>
+                  </pic:nvPicPr>
+                  <pic:blipFill>
+                    <a:blip r:embed="rId72"/>
+                    <a:stretch>
+                      <a:fillRect/>
+                    </a:stretch>
+                  </pic:blipFill>
+                  <pic:spPr>
+                    <a:xfrm>
+                      <a:off x="0" y="0"/>
+                      <a:ext cx="5274310" cy="1276350"/>
+                    </a:xfrm>
+                    <a:prstGeom prst="rect">
+                      <a:avLst/>
+                    </a:prstGeom>
+                  </pic:spPr>
+                </pic:pic>
+              </a:graphicData>
+            </a:graphic>
+          </wp:inline>
+        </w:drawing>
+      </w:r>
+    </w:p>
+    <w:p>
+      <w:r>
+        <w:rPr>
+          <w:rFonts w:hint="eastAsia"/>
+        </w:rPr>
+        <w:t>解析的逻辑跟其他标签一样，先将标签内的属性解析到对应的</w:t>
+      </w:r>
+      <w:r>
+        <w:rPr>
+          <w:rFonts w:hint="eastAsia"/>
+        </w:rPr>
+        <w:t>javabean</w:t>
+      </w:r>
+      <w:r>
+        <w:rPr>
+          <w:rFonts w:hint="eastAsia"/>
+        </w:rPr>
+        <w:t>上，在保存到</w:t>
+      </w:r>
+      <w:r>
+        <w:rPr>
+          <w:rFonts w:hint="eastAsia"/>
+        </w:rPr>
+        <w:t>configuration</w:t>
+      </w:r>
+      <w:r>
+        <w:rPr>
+          <w:rFonts w:hint="eastAsia"/>
+        </w:rPr>
+        <w:t>对象的状态中，</w:t>
+      </w:r>
+      <w:r>
+        <w:rPr>
+          <w:rFonts w:hint="eastAsia"/>
+        </w:rPr>
+        <w:t>一般的，</w:t>
+      </w:r>
+      <w:r>
+        <w:rPr>
+          <w:rFonts w:hint="eastAsia"/>
+        </w:rPr>
+        <w:t>result</w:t>
+      </w:r>
+      <w:r>
+        <w:t>Map</w:t>
+      </w:r>
+      <w:r>
+        <w:rPr>
+          <w:rFonts w:hint="eastAsia"/>
+        </w:rPr>
+        <w:t>标签或被</w:t>
+      </w:r>
+      <w:r>
+        <w:t>select</w:t>
+      </w:r>
+      <w:r>
+        <w:rPr>
+          <w:rFonts w:hint="eastAsia"/>
+        </w:rPr>
+        <w:t>标签的</w:t>
+      </w:r>
+      <w:r>
+        <w:rPr>
+          <w:rFonts w:hint="eastAsia"/>
+        </w:rPr>
+        <w:t>result</w:t>
+      </w:r>
+      <w:r>
+        <w:t>Map</w:t>
+      </w:r>
+      <w:r>
+        <w:rPr>
+          <w:rFonts w:hint="eastAsia"/>
+        </w:rPr>
+        <w:t>属性引用，所以后续需要注意</w:t>
+      </w:r>
+      <w:r>
+        <w:rPr>
+          <w:rFonts w:hint="eastAsia"/>
+        </w:rPr>
+        <w:t>select</w:t>
+      </w:r>
+      <w:r>
+        <w:rPr>
+          <w:rFonts w:hint="eastAsia"/>
+        </w:rPr>
+        <w:t>标签的解析以及在</w:t>
+      </w:r>
+      <w:r>
+        <w:rPr>
+          <w:rFonts w:hint="eastAsia"/>
+        </w:rPr>
+        <w:t>select</w:t>
+      </w:r>
+      <w:r>
+        <w:rPr>
+          <w:rFonts w:hint="eastAsia"/>
+        </w:rPr>
+        <w:t>查询后，获取到结果集后时怎么映射到</w:t>
+      </w:r>
+      <w:r>
+        <w:rPr>
+          <w:rFonts w:hint="eastAsia"/>
+        </w:rPr>
+        <w:t>resultMap</w:t>
+      </w:r>
+      <w:r>
+        <w:rPr>
+          <w:rFonts w:hint="eastAsia"/>
+        </w:rPr>
+        <w:t>上的，包含字段别名，字段类型映射，结果集映射到</w:t>
+      </w:r>
+      <w:r>
+        <w:rPr>
+          <w:rFonts w:hint="eastAsia"/>
+        </w:rPr>
+        <w:t>java</w:t>
+      </w:r>
+      <w:r>
+        <w:t>Bean</w:t>
+      </w:r>
+      <w:r>
+        <w:rPr>
+          <w:rFonts w:hint="eastAsia"/>
+        </w:rPr>
+        <w:t>上等，都是比较重要的内容</w:t>
+      </w:r>
+      <w:r>
+        <w:t>，</w:t>
+      </w:r>
+      <w:r>
+        <w:rPr>
+          <w:rFonts w:hint="eastAsia"/>
+        </w:rPr>
+        <w:t>这也是</w:t>
+      </w:r>
+      <w:r>
+        <w:rPr>
+          <w:rFonts w:hint="eastAsia"/>
+        </w:rPr>
+        <w:t>mybatis</w:t>
+      </w:r>
+      <w:r>
+        <w:rPr>
+          <w:rFonts w:hint="eastAsia"/>
+        </w:rPr>
+        <w:t>设计的精华</w:t>
+      </w:r>
+    </w:p>
+    <w:p>
+      <w:pPr>
+        <w:rPr>
+          <w:rFonts w:hint="eastAsia"/>
+        </w:rPr>
+      </w:pPr>
+    </w:p>
+    <w:p>
+      <w:pPr>
+        <w:rPr>
+          <w:rFonts w:hint="eastAsia"/>
+        </w:rPr>
+      </w:pPr>
     </w:p>
     <w:p>
       <w:pPr>
@@ -20630,7 +21022,7 @@
           <w:numId w:val="9"/>
         </w:numPr>
       </w:pPr>
-      <w:bookmarkStart w:id="37" w:name="_Toc18687649"/>
+      <w:bookmarkStart w:id="36" w:name="_Toc18687649"/>
       <w:r>
         <w:rPr>
           <w:rFonts w:hint="eastAsia"/>
@@ -20646,7 +21038,314 @@
         </w:rPr>
         <w:t>标签</w:t>
       </w:r>
-      <w:bookmarkEnd w:id="37"/>
+      <w:bookmarkEnd w:id="36"/>
+    </w:p>
+    <w:p>
+      <w:r>
+        <w:rPr>
+          <w:rFonts w:hint="eastAsia"/>
+        </w:rPr>
+        <w:t>解析源码如下</w:t>
+      </w:r>
+    </w:p>
+    <w:p>
+      <w:r>
+        <w:rPr>
+          <w:noProof/>
+        </w:rPr>
+        <w:lastRenderedPageBreak/>
+        <w:drawing>
+          <wp:inline distT="0" distB="0" distL="0" distR="0" wp14:anchorId="18A530AC" wp14:editId="50836051">
+            <wp:extent cx="5274310" cy="1533525"/>
+            <wp:effectExtent l="0" t="0" r="2540" b="9525"/>
+            <wp:docPr id="65" name="图片 65"/>
+            <wp:cNvGraphicFramePr>
+              <a:graphicFrameLocks xmlns:a="http://schemas.openxmlformats.org/drawingml/2006/main" noChangeAspect="1"/>
+            </wp:cNvGraphicFramePr>
+            <a:graphic xmlns:a="http://schemas.openxmlformats.org/drawingml/2006/main">
+              <a:graphicData uri="http://schemas.openxmlformats.org/drawingml/2006/picture">
+                <pic:pic xmlns:pic="http://schemas.openxmlformats.org/drawingml/2006/picture">
+                  <pic:nvPicPr>
+                    <pic:cNvPr id="1" name=""/>
+                    <pic:cNvPicPr/>
+                  </pic:nvPicPr>
+                  <pic:blipFill>
+                    <a:blip r:embed="rId73"/>
+                    <a:stretch>
+                      <a:fillRect/>
+                    </a:stretch>
+                  </pic:blipFill>
+                  <pic:spPr>
+                    <a:xfrm>
+                      <a:off x="0" y="0"/>
+                      <a:ext cx="5274310" cy="1533525"/>
+                    </a:xfrm>
+                    <a:prstGeom prst="rect">
+                      <a:avLst/>
+                    </a:prstGeom>
+                  </pic:spPr>
+                </pic:pic>
+              </a:graphicData>
+            </a:graphic>
+          </wp:inline>
+        </w:drawing>
+      </w:r>
+    </w:p>
+    <w:p>
+      <w:r>
+        <w:rPr>
+          <w:noProof/>
+        </w:rPr>
+        <w:drawing>
+          <wp:inline distT="0" distB="0" distL="0" distR="0" wp14:anchorId="53ED2A17" wp14:editId="395BD76D">
+            <wp:extent cx="5274310" cy="2332990"/>
+            <wp:effectExtent l="0" t="0" r="2540" b="0"/>
+            <wp:docPr id="66" name="图片 66"/>
+            <wp:cNvGraphicFramePr>
+              <a:graphicFrameLocks xmlns:a="http://schemas.openxmlformats.org/drawingml/2006/main" noChangeAspect="1"/>
+            </wp:cNvGraphicFramePr>
+            <a:graphic xmlns:a="http://schemas.openxmlformats.org/drawingml/2006/main">
+              <a:graphicData uri="http://schemas.openxmlformats.org/drawingml/2006/picture">
+                <pic:pic xmlns:pic="http://schemas.openxmlformats.org/drawingml/2006/picture">
+                  <pic:nvPicPr>
+                    <pic:cNvPr id="1" name=""/>
+                    <pic:cNvPicPr/>
+                  </pic:nvPicPr>
+                  <pic:blipFill>
+                    <a:blip r:embed="rId74"/>
+                    <a:stretch>
+                      <a:fillRect/>
+                    </a:stretch>
+                  </pic:blipFill>
+                  <pic:spPr>
+                    <a:xfrm>
+                      <a:off x="0" y="0"/>
+                      <a:ext cx="5274310" cy="2332990"/>
+                    </a:xfrm>
+                    <a:prstGeom prst="rect">
+                      <a:avLst/>
+                    </a:prstGeom>
+                  </pic:spPr>
+                </pic:pic>
+              </a:graphicData>
+            </a:graphic>
+          </wp:inline>
+        </w:drawing>
+      </w:r>
+    </w:p>
+    <w:p>
+      <w:r>
+        <w:rPr>
+          <w:rFonts w:hint="eastAsia"/>
+        </w:rPr>
+        <w:t>跟之前的不同之处时，</w:t>
+      </w:r>
+      <w:r>
+        <w:rPr>
+          <w:rFonts w:hint="eastAsia"/>
+        </w:rPr>
+        <w:t>sql</w:t>
+      </w:r>
+      <w:r>
+        <w:rPr>
+          <w:rFonts w:hint="eastAsia"/>
+        </w:rPr>
+        <w:t>标签解析出来的信息，保存在了</w:t>
+      </w:r>
+      <w:r>
+        <w:rPr>
+          <w:rFonts w:hint="eastAsia"/>
+        </w:rPr>
+        <w:t>X</w:t>
+      </w:r>
+      <w:r>
+        <w:t>MLMapperBuilder</w:t>
+      </w:r>
+      <w:r>
+        <w:rPr>
+          <w:rFonts w:hint="eastAsia"/>
+        </w:rPr>
+        <w:t>对象的</w:t>
+      </w:r>
+      <w:r>
+        <w:rPr>
+          <w:rFonts w:hint="eastAsia"/>
+        </w:rPr>
+        <w:t>sql</w:t>
+      </w:r>
+      <w:r>
+        <w:t>Fragments</w:t>
+      </w:r>
+      <w:r>
+        <w:rPr>
+          <w:rFonts w:hint="eastAsia"/>
+        </w:rPr>
+        <w:t xml:space="preserve"> map</w:t>
+      </w:r>
+      <w:r>
+        <w:rPr>
+          <w:rFonts w:hint="eastAsia"/>
+        </w:rPr>
+        <w:t>中了，</w:t>
+      </w:r>
+      <w:r>
+        <w:rPr>
+          <w:rFonts w:hint="eastAsia"/>
+        </w:rPr>
+        <w:t>key</w:t>
+      </w:r>
+      <w:r>
+        <w:rPr>
+          <w:rFonts w:hint="eastAsia"/>
+        </w:rPr>
+        <w:t>为</w:t>
+      </w:r>
+      <w:r>
+        <w:rPr>
+          <w:rFonts w:hint="eastAsia"/>
+        </w:rPr>
+        <w:t>na</w:t>
+      </w:r>
+      <w:r>
+        <w:t>mespace+sqlId,</w:t>
+      </w:r>
+      <w:r>
+        <w:rPr>
+          <w:rFonts w:hint="eastAsia"/>
+        </w:rPr>
+        <w:t>还有，</w:t>
+      </w:r>
+      <w:r>
+        <w:t>value</w:t>
+      </w:r>
+      <w:r>
+        <w:rPr>
+          <w:rFonts w:hint="eastAsia"/>
+        </w:rPr>
+        <w:t>保存的直接时</w:t>
+      </w:r>
+      <w:r>
+        <w:rPr>
+          <w:rFonts w:hint="eastAsia"/>
+        </w:rPr>
+        <w:t>X</w:t>
+      </w:r>
+      <w:r>
+        <w:t>NODE</w:t>
+      </w:r>
+      <w:r>
+        <w:rPr>
+          <w:rFonts w:hint="eastAsia"/>
+        </w:rPr>
+        <w:t>节点，即</w:t>
+      </w:r>
+      <w:r>
+        <w:t>XML</w:t>
+      </w:r>
+      <w:r>
+        <w:rPr>
+          <w:rFonts w:hint="eastAsia"/>
+        </w:rPr>
+        <w:t>原文信息，可能是在别的标签引用到</w:t>
+      </w:r>
+      <w:r>
+        <w:rPr>
+          <w:rFonts w:hint="eastAsia"/>
+        </w:rPr>
+        <w:t>S</w:t>
+      </w:r>
+      <w:r>
+        <w:t>QL</w:t>
+      </w:r>
+      <w:r>
+        <w:rPr>
+          <w:rFonts w:hint="eastAsia"/>
+        </w:rPr>
+        <w:t>标签时，从此</w:t>
+      </w:r>
+      <w:r>
+        <w:rPr>
+          <w:rFonts w:hint="eastAsia"/>
+        </w:rPr>
+        <w:t>map</w:t>
+      </w:r>
+      <w:r>
+        <w:rPr>
+          <w:rFonts w:hint="eastAsia"/>
+        </w:rPr>
+        <w:t>中找出来，再解析</w:t>
+      </w:r>
+      <w:r>
+        <w:rPr>
+          <w:rFonts w:hint="eastAsia"/>
+        </w:rPr>
+        <w:t>xml</w:t>
+      </w:r>
+      <w:r>
+        <w:rPr>
+          <w:rFonts w:hint="eastAsia"/>
+        </w:rPr>
+        <w:t>标签信息，然后进行</w:t>
+      </w:r>
+      <w:r>
+        <w:rPr>
+          <w:rFonts w:hint="eastAsia"/>
+        </w:rPr>
+        <w:t>sql</w:t>
+      </w:r>
+      <w:r>
+        <w:rPr>
+          <w:rFonts w:hint="eastAsia"/>
+        </w:rPr>
+        <w:t>语句拼接的。</w:t>
+      </w:r>
+    </w:p>
+    <w:p>
+      <w:pPr>
+        <w:rPr>
+          <w:rFonts w:hint="eastAsia"/>
+        </w:rPr>
+      </w:pPr>
+      <w:r>
+        <w:rPr>
+          <w:noProof/>
+        </w:rPr>
+        <w:drawing>
+          <wp:inline distT="0" distB="0" distL="0" distR="0" wp14:anchorId="3D9901B7" wp14:editId="40E05F01">
+            <wp:extent cx="5274310" cy="1431290"/>
+            <wp:effectExtent l="0" t="0" r="2540" b="0"/>
+            <wp:docPr id="67" name="图片 67"/>
+            <wp:cNvGraphicFramePr>
+              <a:graphicFrameLocks xmlns:a="http://schemas.openxmlformats.org/drawingml/2006/main" noChangeAspect="1"/>
+            </wp:cNvGraphicFramePr>
+            <a:graphic xmlns:a="http://schemas.openxmlformats.org/drawingml/2006/main">
+              <a:graphicData uri="http://schemas.openxmlformats.org/drawingml/2006/picture">
+                <pic:pic xmlns:pic="http://schemas.openxmlformats.org/drawingml/2006/picture">
+                  <pic:nvPicPr>
+                    <pic:cNvPr id="1" name=""/>
+                    <pic:cNvPicPr/>
+                  </pic:nvPicPr>
+                  <pic:blipFill>
+                    <a:blip r:embed="rId75"/>
+                    <a:stretch>
+                      <a:fillRect/>
+                    </a:stretch>
+                  </pic:blipFill>
+                  <pic:spPr>
+                    <a:xfrm>
+                      <a:off x="0" y="0"/>
+                      <a:ext cx="5274310" cy="1431290"/>
+                    </a:xfrm>
+                    <a:prstGeom prst="rect">
+                      <a:avLst/>
+                    </a:prstGeom>
+                  </pic:spPr>
+                </pic:pic>
+              </a:graphicData>
+            </a:graphic>
+          </wp:inline>
+        </w:drawing>
+      </w:r>
     </w:p>
     <w:p>
       <w:pPr>
@@ -20656,7 +21355,7 @@
           <w:numId w:val="9"/>
         </w:numPr>
       </w:pPr>
-      <w:bookmarkStart w:id="38" w:name="_Toc18687650"/>
+      <w:bookmarkStart w:id="37" w:name="_Toc18687651"/>
       <w:r>
         <w:rPr>
           <w:rFonts w:hint="eastAsia"/>
@@ -20664,43 +21363,419 @@
         <w:t>解析</w:t>
       </w:r>
       <w:r>
+        <w:t>select|insert|update|delete</w:t>
+      </w:r>
+      <w:r>
+        <w:rPr>
+          <w:rFonts w:hint="eastAsia"/>
+        </w:rPr>
+        <w:t>标签</w:t>
+      </w:r>
+      <w:bookmarkEnd w:id="37"/>
+    </w:p>
+    <w:p>
+      <w:r>
+        <w:rPr>
+          <w:rFonts w:hint="eastAsia"/>
+        </w:rPr>
+        <w:t>从入口开始看</w:t>
+      </w:r>
+    </w:p>
+    <w:p>
+      <w:r>
+        <w:rPr>
+          <w:noProof/>
+        </w:rPr>
+        <w:lastRenderedPageBreak/>
+        <w:drawing>
+          <wp:inline distT="0" distB="0" distL="0" distR="0" wp14:anchorId="191AAF7C" wp14:editId="644C5400">
+            <wp:extent cx="5274310" cy="1968500"/>
+            <wp:effectExtent l="0" t="0" r="2540" b="0"/>
+            <wp:docPr id="68" name="图片 68"/>
+            <wp:cNvGraphicFramePr>
+              <a:graphicFrameLocks xmlns:a="http://schemas.openxmlformats.org/drawingml/2006/main" noChangeAspect="1"/>
+            </wp:cNvGraphicFramePr>
+            <a:graphic xmlns:a="http://schemas.openxmlformats.org/drawingml/2006/main">
+              <a:graphicData uri="http://schemas.openxmlformats.org/drawingml/2006/picture">
+                <pic:pic xmlns:pic="http://schemas.openxmlformats.org/drawingml/2006/picture">
+                  <pic:nvPicPr>
+                    <pic:cNvPr id="1" name=""/>
+                    <pic:cNvPicPr/>
+                  </pic:nvPicPr>
+                  <pic:blipFill>
+                    <a:blip r:embed="rId76"/>
+                    <a:stretch>
+                      <a:fillRect/>
+                    </a:stretch>
+                  </pic:blipFill>
+                  <pic:spPr>
+                    <a:xfrm>
+                      <a:off x="0" y="0"/>
+                      <a:ext cx="5274310" cy="1968500"/>
+                    </a:xfrm>
+                    <a:prstGeom prst="rect">
+                      <a:avLst/>
+                    </a:prstGeom>
+                  </pic:spPr>
+                </pic:pic>
+              </a:graphicData>
+            </a:graphic>
+          </wp:inline>
+        </w:drawing>
+      </w:r>
+    </w:p>
+    <w:p>
+      <w:r>
+        <w:rPr>
+          <w:noProof/>
+        </w:rPr>
+        <w:drawing>
+          <wp:inline distT="0" distB="0" distL="0" distR="0" wp14:anchorId="0A5102D0" wp14:editId="1C54F6FE">
+            <wp:extent cx="5274310" cy="1727835"/>
+            <wp:effectExtent l="0" t="0" r="2540" b="5715"/>
+            <wp:docPr id="69" name="图片 69"/>
+            <wp:cNvGraphicFramePr>
+              <a:graphicFrameLocks xmlns:a="http://schemas.openxmlformats.org/drawingml/2006/main" noChangeAspect="1"/>
+            </wp:cNvGraphicFramePr>
+            <a:graphic xmlns:a="http://schemas.openxmlformats.org/drawingml/2006/main">
+              <a:graphicData uri="http://schemas.openxmlformats.org/drawingml/2006/picture">
+                <pic:pic xmlns:pic="http://schemas.openxmlformats.org/drawingml/2006/picture">
+                  <pic:nvPicPr>
+                    <pic:cNvPr id="1" name=""/>
+                    <pic:cNvPicPr/>
+                  </pic:nvPicPr>
+                  <pic:blipFill>
+                    <a:blip r:embed="rId77"/>
+                    <a:stretch>
+                      <a:fillRect/>
+                    </a:stretch>
+                  </pic:blipFill>
+                  <pic:spPr>
+                    <a:xfrm>
+                      <a:off x="0" y="0"/>
+                      <a:ext cx="5274310" cy="1727835"/>
+                    </a:xfrm>
+                    <a:prstGeom prst="rect">
+                      <a:avLst/>
+                    </a:prstGeom>
+                  </pic:spPr>
+                </pic:pic>
+              </a:graphicData>
+            </a:graphic>
+          </wp:inline>
+        </w:drawing>
+      </w:r>
+    </w:p>
+    <w:p>
+      <w:r>
+        <w:rPr>
+          <w:noProof/>
+        </w:rPr>
+        <w:drawing>
+          <wp:inline distT="0" distB="0" distL="0" distR="0" wp14:anchorId="1E0F259F" wp14:editId="4E46220B">
+            <wp:extent cx="5274310" cy="3373755"/>
+            <wp:effectExtent l="0" t="0" r="2540" b="0"/>
+            <wp:docPr id="70" name="图片 70"/>
+            <wp:cNvGraphicFramePr>
+              <a:graphicFrameLocks xmlns:a="http://schemas.openxmlformats.org/drawingml/2006/main" noChangeAspect="1"/>
+            </wp:cNvGraphicFramePr>
+            <a:graphic xmlns:a="http://schemas.openxmlformats.org/drawingml/2006/main">
+              <a:graphicData uri="http://schemas.openxmlformats.org/drawingml/2006/picture">
+                <pic:pic xmlns:pic="http://schemas.openxmlformats.org/drawingml/2006/picture">
+                  <pic:nvPicPr>
+                    <pic:cNvPr id="1" name=""/>
+                    <pic:cNvPicPr/>
+                  </pic:nvPicPr>
+                  <pic:blipFill>
+                    <a:blip r:embed="rId78"/>
+                    <a:stretch>
+                      <a:fillRect/>
+                    </a:stretch>
+                  </pic:blipFill>
+                  <pic:spPr>
+                    <a:xfrm>
+                      <a:off x="0" y="0"/>
+                      <a:ext cx="5274310" cy="3373755"/>
+                    </a:xfrm>
+                    <a:prstGeom prst="rect">
+                      <a:avLst/>
+                    </a:prstGeom>
+                  </pic:spPr>
+                </pic:pic>
+              </a:graphicData>
+            </a:graphic>
+          </wp:inline>
+        </w:drawing>
+      </w:r>
+    </w:p>
+    <w:p>
+      <w:r>
+        <w:rPr>
+          <w:noProof/>
+        </w:rPr>
+        <w:lastRenderedPageBreak/>
+        <w:drawing>
+          <wp:inline distT="0" distB="0" distL="0" distR="0" wp14:anchorId="1712EBC2" wp14:editId="456C41C0">
+            <wp:extent cx="5274310" cy="1823085"/>
+            <wp:effectExtent l="0" t="0" r="2540" b="5715"/>
+            <wp:docPr id="71" name="图片 71"/>
+            <wp:cNvGraphicFramePr>
+              <a:graphicFrameLocks xmlns:a="http://schemas.openxmlformats.org/drawingml/2006/main" noChangeAspect="1"/>
+            </wp:cNvGraphicFramePr>
+            <a:graphic xmlns:a="http://schemas.openxmlformats.org/drawingml/2006/main">
+              <a:graphicData uri="http://schemas.openxmlformats.org/drawingml/2006/picture">
+                <pic:pic xmlns:pic="http://schemas.openxmlformats.org/drawingml/2006/picture">
+                  <pic:nvPicPr>
+                    <pic:cNvPr id="1" name=""/>
+                    <pic:cNvPicPr/>
+                  </pic:nvPicPr>
+                  <pic:blipFill>
+                    <a:blip r:embed="rId79"/>
+                    <a:stretch>
+                      <a:fillRect/>
+                    </a:stretch>
+                  </pic:blipFill>
+                  <pic:spPr>
+                    <a:xfrm>
+                      <a:off x="0" y="0"/>
+                      <a:ext cx="5274310" cy="1823085"/>
+                    </a:xfrm>
+                    <a:prstGeom prst="rect">
+                      <a:avLst/>
+                    </a:prstGeom>
+                  </pic:spPr>
+                </pic:pic>
+              </a:graphicData>
+            </a:graphic>
+          </wp:inline>
+        </w:drawing>
+      </w:r>
+    </w:p>
+    <w:p>
+      <w:r>
+        <w:rPr>
+          <w:noProof/>
+        </w:rPr>
+        <w:drawing>
+          <wp:inline distT="0" distB="0" distL="0" distR="0" wp14:anchorId="3ACFB800" wp14:editId="3470A711">
+            <wp:extent cx="5274310" cy="1866265"/>
+            <wp:effectExtent l="0" t="0" r="2540" b="635"/>
+            <wp:docPr id="72" name="图片 72"/>
+            <wp:cNvGraphicFramePr>
+              <a:graphicFrameLocks xmlns:a="http://schemas.openxmlformats.org/drawingml/2006/main" noChangeAspect="1"/>
+            </wp:cNvGraphicFramePr>
+            <a:graphic xmlns:a="http://schemas.openxmlformats.org/drawingml/2006/main">
+              <a:graphicData uri="http://schemas.openxmlformats.org/drawingml/2006/picture">
+                <pic:pic xmlns:pic="http://schemas.openxmlformats.org/drawingml/2006/picture">
+                  <pic:nvPicPr>
+                    <pic:cNvPr id="1" name=""/>
+                    <pic:cNvPicPr/>
+                  </pic:nvPicPr>
+                  <pic:blipFill>
+                    <a:blip r:embed="rId80"/>
+                    <a:stretch>
+                      <a:fillRect/>
+                    </a:stretch>
+                  </pic:blipFill>
+                  <pic:spPr>
+                    <a:xfrm>
+                      <a:off x="0" y="0"/>
+                      <a:ext cx="5274310" cy="1866265"/>
+                    </a:xfrm>
+                    <a:prstGeom prst="rect">
+                      <a:avLst/>
+                    </a:prstGeom>
+                  </pic:spPr>
+                </pic:pic>
+              </a:graphicData>
+            </a:graphic>
+          </wp:inline>
+        </w:drawing>
+      </w:r>
+    </w:p>
+    <w:p>
+      <w:r>
+        <w:rPr>
+          <w:rFonts w:hint="eastAsia"/>
+        </w:rPr>
+        <w:t>流程和其他标签解析的流程类似，最终将</w:t>
+      </w:r>
+      <w:r>
+        <w:rPr>
+          <w:rFonts w:hint="eastAsia"/>
+        </w:rPr>
         <w:t>sql</w:t>
       </w:r>
       <w:r>
         <w:rPr>
           <w:rFonts w:hint="eastAsia"/>
         </w:rPr>
-        <w:t>标签</w:t>
-      </w:r>
+        <w:t>信息保存到</w:t>
+      </w:r>
+      <w:r>
+        <w:rPr>
+          <w:rFonts w:hint="eastAsia"/>
+        </w:rPr>
+        <w:t>configuration</w:t>
+      </w:r>
+      <w:r>
+        <w:rPr>
+          <w:rFonts w:hint="eastAsia"/>
+        </w:rPr>
+        <w:t>对象的</w:t>
+      </w:r>
+      <w:r>
+        <w:rPr>
+          <w:rFonts w:hint="eastAsia"/>
+        </w:rPr>
+        <w:t>mapped</w:t>
+      </w:r>
+      <w:r>
+        <w:t>Statement</w:t>
+      </w:r>
+      <w:r>
+        <w:rPr>
+          <w:rFonts w:hint="eastAsia"/>
+        </w:rPr>
+        <w:t>s</w:t>
+      </w:r>
+      <w:r>
+        <w:t xml:space="preserve"> </w:t>
+      </w:r>
+      <w:r>
+        <w:rPr>
+          <w:rFonts w:hint="eastAsia"/>
+        </w:rPr>
+        <w:t>map</w:t>
+      </w:r>
+      <w:r>
+        <w:t>&lt;String,MappedStatement&gt;</w:t>
+      </w:r>
+      <w:r>
+        <w:rPr>
+          <w:rFonts w:hint="eastAsia"/>
+        </w:rPr>
+        <w:t>中，其中的</w:t>
+      </w:r>
+      <w:r>
+        <w:rPr>
+          <w:rFonts w:hint="eastAsia"/>
+        </w:rPr>
+        <w:t>Mapped</w:t>
+      </w:r>
+      <w:r>
+        <w:t>Statement</w:t>
+      </w:r>
+      <w:r>
+        <w:rPr>
+          <w:rFonts w:hint="eastAsia"/>
+        </w:rPr>
+        <w:t>类封装了一条</w:t>
+      </w:r>
+      <w:r>
+        <w:rPr>
+          <w:rFonts w:hint="eastAsia"/>
+        </w:rPr>
+        <w:t>DML</w:t>
+      </w:r>
+      <w:r>
+        <w:rPr>
+          <w:rFonts w:hint="eastAsia"/>
+        </w:rPr>
+        <w:t>语句的对象信息。</w:t>
+      </w:r>
+    </w:p>
+    <w:p>
+      <w:r>
+        <w:rPr>
+          <w:rFonts w:hint="eastAsia"/>
+        </w:rPr>
+        <w:t>主线梳理清楚了，现在再看看细节，看看</w:t>
+      </w:r>
+      <w:r>
+        <w:rPr>
+          <w:rFonts w:hint="eastAsia"/>
+        </w:rPr>
+        <w:t>Sql</w:t>
+      </w:r>
+      <w:r>
+        <w:t>Source</w:t>
+      </w:r>
+      <w:r>
+        <w:rPr>
+          <w:rFonts w:hint="eastAsia"/>
+        </w:rPr>
+        <w:t>对象时怎么生成的，包含了动态</w:t>
+      </w:r>
+      <w:r>
+        <w:rPr>
+          <w:rFonts w:hint="eastAsia"/>
+        </w:rPr>
+        <w:t>SQL</w:t>
+      </w:r>
+      <w:r>
+        <w:rPr>
+          <w:rFonts w:hint="eastAsia"/>
+        </w:rPr>
+        <w:t>的处理</w:t>
+      </w:r>
+    </w:p>
+    <w:p>
+      <w:pPr>
+        <w:rPr>
+          <w:rFonts w:hint="eastAsia"/>
+        </w:rPr>
+      </w:pPr>
+      <w:r>
+        <w:rPr>
+          <w:noProof/>
+        </w:rPr>
+        <w:drawing>
+          <wp:inline distT="0" distB="0" distL="0" distR="0" wp14:anchorId="14043E4A" wp14:editId="21E770F5">
+            <wp:extent cx="5274310" cy="1268730"/>
+            <wp:effectExtent l="0" t="0" r="2540" b="7620"/>
+            <wp:docPr id="73" name="图片 73"/>
+            <wp:cNvGraphicFramePr>
+              <a:graphicFrameLocks xmlns:a="http://schemas.openxmlformats.org/drawingml/2006/main" noChangeAspect="1"/>
+            </wp:cNvGraphicFramePr>
+            <a:graphic xmlns:a="http://schemas.openxmlformats.org/drawingml/2006/main">
+              <a:graphicData uri="http://schemas.openxmlformats.org/drawingml/2006/picture">
+                <pic:pic xmlns:pic="http://schemas.openxmlformats.org/drawingml/2006/picture">
+                  <pic:nvPicPr>
+                    <pic:cNvPr id="1" name=""/>
+                    <pic:cNvPicPr/>
+                  </pic:nvPicPr>
+                  <pic:blipFill>
+                    <a:blip r:embed="rId81"/>
+                    <a:stretch>
+                      <a:fillRect/>
+                    </a:stretch>
+                  </pic:blipFill>
+                  <pic:spPr>
+                    <a:xfrm>
+                      <a:off x="0" y="0"/>
+                      <a:ext cx="5274310" cy="1268730"/>
+                    </a:xfrm>
+                    <a:prstGeom prst="rect">
+                      <a:avLst/>
+                    </a:prstGeom>
+                  </pic:spPr>
+                </pic:pic>
+              </a:graphicData>
+            </a:graphic>
+          </wp:inline>
+        </w:drawing>
+      </w:r>
+      <w:bookmarkStart w:id="38" w:name="_GoBack"/>
       <w:bookmarkEnd w:id="38"/>
     </w:p>
     <w:p>
       <w:pPr>
-        <w:pStyle w:val="4"/>
-        <w:numPr>
-          <w:ilvl w:val="3"/>
-          <w:numId w:val="9"/>
-        </w:numPr>
-      </w:pPr>
-      <w:bookmarkStart w:id="39" w:name="_Toc18687651"/>
-      <w:r>
-        <w:rPr>
-          <w:rFonts w:hint="eastAsia"/>
-        </w:rPr>
-        <w:t>解析</w:t>
-      </w:r>
-      <w:r>
-        <w:t>select|insert|update|delete</w:t>
-      </w:r>
-      <w:r>
-        <w:rPr>
-          <w:rFonts w:hint="eastAsia"/>
-        </w:rPr>
-        <w:t>标签</w:t>
-      </w:r>
-      <w:bookmarkEnd w:id="39"/>
-    </w:p>
-    <w:p/>
+        <w:rPr>
+          <w:rFonts w:hint="eastAsia"/>
+        </w:rPr>
+      </w:pPr>
+    </w:p>
     <w:p>
       <w:pPr>
         <w:pStyle w:val="1"/>
@@ -20709,7 +21784,7 @@
           <w:numId w:val="1"/>
         </w:numPr>
       </w:pPr>
-      <w:bookmarkStart w:id="40" w:name="_Toc18687652"/>
+      <w:bookmarkStart w:id="39" w:name="_Toc18687652"/>
       <w:r>
         <w:rPr>
           <w:rFonts w:hint="eastAsia"/>
@@ -20731,7 +21806,7 @@
         </w:rPr>
         <w:t>实例</w:t>
       </w:r>
-      <w:bookmarkEnd w:id="40"/>
+      <w:bookmarkEnd w:id="39"/>
     </w:p>
     <w:p/>
     <w:p>
@@ -20742,7 +21817,7 @@
           <w:numId w:val="1"/>
         </w:numPr>
       </w:pPr>
-      <w:bookmarkStart w:id="41" w:name="_Toc18687653"/>
+      <w:bookmarkStart w:id="40" w:name="_Toc18687653"/>
       <w:r>
         <w:rPr>
           <w:rFonts w:hint="eastAsia"/>
@@ -20779,7 +21854,7 @@
       <w:r>
         <w:t>接口实例</w:t>
       </w:r>
-      <w:bookmarkEnd w:id="41"/>
+      <w:bookmarkEnd w:id="40"/>
     </w:p>
     <w:p/>
     <w:p>
@@ -20790,11 +21865,12 @@
           <w:numId w:val="1"/>
         </w:numPr>
       </w:pPr>
-      <w:bookmarkStart w:id="42" w:name="_Toc18687654"/>
-      <w:r>
-        <w:rPr>
-          <w:rFonts w:hint="eastAsia"/>
-        </w:rPr>
+      <w:bookmarkStart w:id="41" w:name="_Toc18687654"/>
+      <w:r>
+        <w:rPr>
+          <w:rFonts w:hint="eastAsia"/>
+        </w:rPr>
+        <w:lastRenderedPageBreak/>
         <w:t>执行</w:t>
       </w:r>
       <w:r>
@@ -20809,7 +21885,7 @@
         </w:rPr>
         <w:t>语句</w:t>
       </w:r>
-      <w:bookmarkEnd w:id="42"/>
+      <w:bookmarkEnd w:id="41"/>
     </w:p>
     <w:p/>
     <w:p>
@@ -20820,7 +21896,7 @@
           <w:numId w:val="1"/>
         </w:numPr>
       </w:pPr>
-      <w:bookmarkStart w:id="43" w:name="_Toc18687655"/>
+      <w:bookmarkStart w:id="42" w:name="_Toc18687655"/>
       <w:r>
         <w:rPr>
           <w:rFonts w:hint="eastAsia"/>
@@ -20842,7 +21918,7 @@
         </w:rPr>
         <w:t>计算</w:t>
       </w:r>
-      <w:bookmarkEnd w:id="43"/>
+      <w:bookmarkEnd w:id="42"/>
     </w:p>
     <w:p/>
     <w:p>
@@ -20853,7 +21929,7 @@
           <w:numId w:val="1"/>
         </w:numPr>
       </w:pPr>
-      <w:bookmarkStart w:id="44" w:name="_Toc18687656"/>
+      <w:bookmarkStart w:id="43" w:name="_Toc18687656"/>
       <w:r>
         <w:t>结果集</w:t>
       </w:r>
@@ -20866,7 +21942,7 @@
       <w:r>
         <w:t>封装</w:t>
       </w:r>
-      <w:bookmarkEnd w:id="44"/>
+      <w:bookmarkEnd w:id="43"/>
     </w:p>
     <w:p/>
     <w:sectPr>
@@ -25032,7 +26108,7 @@
 </file>
 
 <file path=customXml/itemProps1.xml><?xml version="1.0" encoding="utf-8"?>
-<ds:datastoreItem xmlns:ds="http://schemas.openxmlformats.org/officeDocument/2006/customXml" ds:itemID="{BF107FBD-245C-4FE3-8E70-2C261E2A4E07}">
+<ds:datastoreItem xmlns:ds="http://schemas.openxmlformats.org/officeDocument/2006/customXml" ds:itemID="{9763A5F3-2EEA-4511-9210-436BC9543A7E}">
   <ds:schemaRefs>
     <ds:schemaRef ds:uri="http://schemas.openxmlformats.org/officeDocument/2006/bibliography"/>
   </ds:schemaRefs>

</xml_diff>

<commit_message>
add get sqlSession analysis
</commit_message>
<xml_diff>
--- a/深度分析mybatis源码.docx
+++ b/深度分析mybatis源码.docx
@@ -20643,13 +20643,7 @@
         </w:drawing>
       </w:r>
     </w:p>
-    <w:p>
-      <w:pPr>
-        <w:rPr>
-          <w:rFonts w:hint="eastAsia"/>
-        </w:rPr>
-      </w:pPr>
-    </w:p>
+    <w:p/>
     <w:p>
       <w:pPr>
         <w:pStyle w:val="4"/>
@@ -20678,11 +20672,6 @@
       <w:bookmarkEnd w:id="34"/>
     </w:p>
     <w:p>
-      <w:pPr>
-        <w:rPr>
-          <w:rFonts w:hint="eastAsia"/>
-        </w:rPr>
-      </w:pPr>
       <w:r>
         <w:rPr>
           <w:rFonts w:hint="eastAsia"/>
@@ -21000,20 +20989,8 @@
         <w:t>设计的精华</w:t>
       </w:r>
     </w:p>
-    <w:p>
-      <w:pPr>
-        <w:rPr>
-          <w:rFonts w:hint="eastAsia"/>
-        </w:rPr>
-      </w:pPr>
-    </w:p>
-    <w:p>
-      <w:pPr>
-        <w:rPr>
-          <w:rFonts w:hint="eastAsia"/>
-        </w:rPr>
-      </w:pPr>
-    </w:p>
+    <w:p/>
+    <w:p/>
     <w:p>
       <w:pPr>
         <w:pStyle w:val="4"/>
@@ -21301,11 +21278,6 @@
       </w:r>
     </w:p>
     <w:p>
-      <w:pPr>
-        <w:rPr>
-          <w:rFonts w:hint="eastAsia"/>
-        </w:rPr>
-      </w:pPr>
       <w:r>
         <w:rPr>
           <w:noProof/>
@@ -21717,15 +21689,10 @@
         <w:rPr>
           <w:rFonts w:hint="eastAsia"/>
         </w:rPr>
-        <w:t>的处理</w:t>
-      </w:r>
-    </w:p>
-    <w:p>
-      <w:pPr>
-        <w:rPr>
-          <w:rFonts w:hint="eastAsia"/>
-        </w:rPr>
-      </w:pPr>
+        <w:t>的解析</w:t>
+      </w:r>
+    </w:p>
+    <w:p>
       <w:r>
         <w:rPr>
           <w:noProof/>
@@ -21766,15 +21733,95 @@
           </wp:inline>
         </w:drawing>
       </w:r>
-      <w:bookmarkStart w:id="38" w:name="_GoBack"/>
-      <w:bookmarkEnd w:id="38"/>
-    </w:p>
-    <w:p>
-      <w:pPr>
-        <w:rPr>
-          <w:rFonts w:hint="eastAsia"/>
-        </w:rPr>
-      </w:pPr>
+    </w:p>
+    <w:p>
+      <w:pPr>
+        <w:rPr>
+          <w:rFonts w:hint="eastAsia"/>
+        </w:rPr>
+      </w:pPr>
+      <w:r>
+        <w:t>M</w:t>
+      </w:r>
+      <w:r>
+        <w:rPr>
+          <w:rFonts w:hint="eastAsia"/>
+        </w:rPr>
+        <w:t>ybatis</w:t>
+      </w:r>
+      <w:r>
+        <w:rPr>
+          <w:rFonts w:hint="eastAsia"/>
+        </w:rPr>
+        <w:t>中申明的动态</w:t>
+      </w:r>
+      <w:r>
+        <w:rPr>
+          <w:rFonts w:hint="eastAsia"/>
+        </w:rPr>
+        <w:t>S</w:t>
+      </w:r>
+      <w:r>
+        <w:t>QL</w:t>
+      </w:r>
+      <w:r>
+        <w:rPr>
+          <w:rFonts w:hint="eastAsia"/>
+        </w:rPr>
+        <w:t>标签如下</w:t>
+      </w:r>
+    </w:p>
+    <w:p>
+      <w:r>
+        <w:rPr>
+          <w:noProof/>
+        </w:rPr>
+        <w:drawing>
+          <wp:inline distT="0" distB="0" distL="0" distR="0" wp14:anchorId="5F711963" wp14:editId="6E93806A">
+            <wp:extent cx="5274310" cy="1892300"/>
+            <wp:effectExtent l="0" t="0" r="2540" b="0"/>
+            <wp:docPr id="74" name="图片 74"/>
+            <wp:cNvGraphicFramePr>
+              <a:graphicFrameLocks xmlns:a="http://schemas.openxmlformats.org/drawingml/2006/main" noChangeAspect="1"/>
+            </wp:cNvGraphicFramePr>
+            <a:graphic xmlns:a="http://schemas.openxmlformats.org/drawingml/2006/main">
+              <a:graphicData uri="http://schemas.openxmlformats.org/drawingml/2006/picture">
+                <pic:pic xmlns:pic="http://schemas.openxmlformats.org/drawingml/2006/picture">
+                  <pic:nvPicPr>
+                    <pic:cNvPr id="1" name=""/>
+                    <pic:cNvPicPr/>
+                  </pic:nvPicPr>
+                  <pic:blipFill>
+                    <a:blip r:embed="rId82"/>
+                    <a:stretch>
+                      <a:fillRect/>
+                    </a:stretch>
+                  </pic:blipFill>
+                  <pic:spPr>
+                    <a:xfrm>
+                      <a:off x="0" y="0"/>
+                      <a:ext cx="5274310" cy="1892300"/>
+                    </a:xfrm>
+                    <a:prstGeom prst="rect">
+                      <a:avLst/>
+                    </a:prstGeom>
+                  </pic:spPr>
+                </pic:pic>
+              </a:graphicData>
+            </a:graphic>
+          </wp:inline>
+        </w:drawing>
+      </w:r>
+    </w:p>
+    <w:p>
+      <w:pPr>
+        <w:rPr>
+          <w:rFonts w:hint="eastAsia"/>
+        </w:rPr>
+      </w:pPr>
+      <w:r>
+        <w:t>trim,where,if,foreach,set,where,when,choose,otherwise,bind</w:t>
+      </w:r>
     </w:p>
     <w:p>
       <w:pPr>
@@ -21784,11 +21831,12 @@
           <w:numId w:val="1"/>
         </w:numPr>
       </w:pPr>
-      <w:bookmarkStart w:id="39" w:name="_Toc18687652"/>
-      <w:r>
-        <w:rPr>
-          <w:rFonts w:hint="eastAsia"/>
-        </w:rPr>
+      <w:bookmarkStart w:id="38" w:name="_Toc18687652"/>
+      <w:r>
+        <w:rPr>
+          <w:rFonts w:hint="eastAsia"/>
+        </w:rPr>
+        <w:lastRenderedPageBreak/>
         <w:t>获取</w:t>
       </w:r>
       <w:r>
@@ -21806,9 +21854,489 @@
         </w:rPr>
         <w:t>实例</w:t>
       </w:r>
-      <w:bookmarkEnd w:id="39"/>
+      <w:bookmarkEnd w:id="38"/>
+    </w:p>
+    <w:p>
+      <w:r>
+        <w:rPr>
+          <w:noProof/>
+        </w:rPr>
+        <w:drawing>
+          <wp:inline distT="0" distB="0" distL="0" distR="0" wp14:anchorId="21ABD9A5" wp14:editId="267AE08A">
+            <wp:extent cx="5274310" cy="3125470"/>
+            <wp:effectExtent l="0" t="0" r="2540" b="0"/>
+            <wp:docPr id="75" name="图片 75"/>
+            <wp:cNvGraphicFramePr>
+              <a:graphicFrameLocks xmlns:a="http://schemas.openxmlformats.org/drawingml/2006/main" noChangeAspect="1"/>
+            </wp:cNvGraphicFramePr>
+            <a:graphic xmlns:a="http://schemas.openxmlformats.org/drawingml/2006/main">
+              <a:graphicData uri="http://schemas.openxmlformats.org/drawingml/2006/picture">
+                <pic:pic xmlns:pic="http://schemas.openxmlformats.org/drawingml/2006/picture">
+                  <pic:nvPicPr>
+                    <pic:cNvPr id="1" name=""/>
+                    <pic:cNvPicPr/>
+                  </pic:nvPicPr>
+                  <pic:blipFill>
+                    <a:blip r:embed="rId83"/>
+                    <a:stretch>
+                      <a:fillRect/>
+                    </a:stretch>
+                  </pic:blipFill>
+                  <pic:spPr>
+                    <a:xfrm>
+                      <a:off x="0" y="0"/>
+                      <a:ext cx="5274310" cy="3125470"/>
+                    </a:xfrm>
+                    <a:prstGeom prst="rect">
+                      <a:avLst/>
+                    </a:prstGeom>
+                  </pic:spPr>
+                </pic:pic>
+              </a:graphicData>
+            </a:graphic>
+          </wp:inline>
+        </w:drawing>
+      </w:r>
+    </w:p>
+    <w:p>
+      <w:pPr>
+        <w:rPr>
+          <w:rFonts w:hint="eastAsia"/>
+        </w:rPr>
+      </w:pPr>
+    </w:p>
+    <w:p>
+      <w:r>
+        <w:rPr>
+          <w:noProof/>
+        </w:rPr>
+        <w:drawing>
+          <wp:inline distT="0" distB="0" distL="0" distR="0" wp14:anchorId="69470D23" wp14:editId="55F546C4">
+            <wp:extent cx="5274310" cy="2124075"/>
+            <wp:effectExtent l="0" t="0" r="2540" b="9525"/>
+            <wp:docPr id="76" name="图片 76"/>
+            <wp:cNvGraphicFramePr>
+              <a:graphicFrameLocks xmlns:a="http://schemas.openxmlformats.org/drawingml/2006/main" noChangeAspect="1"/>
+            </wp:cNvGraphicFramePr>
+            <a:graphic xmlns:a="http://schemas.openxmlformats.org/drawingml/2006/main">
+              <a:graphicData uri="http://schemas.openxmlformats.org/drawingml/2006/picture">
+                <pic:pic xmlns:pic="http://schemas.openxmlformats.org/drawingml/2006/picture">
+                  <pic:nvPicPr>
+                    <pic:cNvPr id="1" name=""/>
+                    <pic:cNvPicPr/>
+                  </pic:nvPicPr>
+                  <pic:blipFill>
+                    <a:blip r:embed="rId84"/>
+                    <a:stretch>
+                      <a:fillRect/>
+                    </a:stretch>
+                  </pic:blipFill>
+                  <pic:spPr>
+                    <a:xfrm>
+                      <a:off x="0" y="0"/>
+                      <a:ext cx="5274310" cy="2124075"/>
+                    </a:xfrm>
+                    <a:prstGeom prst="rect">
+                      <a:avLst/>
+                    </a:prstGeom>
+                  </pic:spPr>
+                </pic:pic>
+              </a:graphicData>
+            </a:graphic>
+          </wp:inline>
+        </w:drawing>
+      </w:r>
+    </w:p>
+    <w:p>
+      <w:r>
+        <w:rPr>
+          <w:rFonts w:hint="eastAsia"/>
+        </w:rPr>
+        <w:t>获取到</w:t>
+      </w:r>
+      <w:r>
+        <w:rPr>
+          <w:rFonts w:hint="eastAsia"/>
+        </w:rPr>
+        <w:t>Sql</w:t>
+      </w:r>
+      <w:r>
+        <w:t>SessionFactory</w:t>
+      </w:r>
+      <w:r>
+        <w:rPr>
+          <w:rFonts w:hint="eastAsia"/>
+        </w:rPr>
+        <w:t>后，就可以创建</w:t>
+      </w:r>
+      <w:r>
+        <w:rPr>
+          <w:rFonts w:hint="eastAsia"/>
+        </w:rPr>
+        <w:t>Sql</w:t>
+      </w:r>
+      <w:r>
+        <w:t>SessionFactory,</w:t>
+      </w:r>
+      <w:r>
+        <w:rPr>
+          <w:rFonts w:hint="eastAsia"/>
+        </w:rPr>
+        <w:t>通过类名可以看到这里使用了工厂模式，创建模式，使用了默认的</w:t>
+      </w:r>
+      <w:r>
+        <w:rPr>
+          <w:rFonts w:hint="eastAsia"/>
+        </w:rPr>
+        <w:t>D</w:t>
+      </w:r>
+      <w:r>
+        <w:t>efaultSqlSessionFactory</w:t>
+      </w:r>
+      <w:r>
+        <w:rPr>
+          <w:rFonts w:hint="eastAsia"/>
+        </w:rPr>
+        <w:t>类</w:t>
+      </w:r>
+    </w:p>
+    <w:p>
+      <w:r>
+        <w:rPr>
+          <w:noProof/>
+        </w:rPr>
+        <w:drawing>
+          <wp:inline distT="0" distB="0" distL="0" distR="0" wp14:anchorId="1C741324" wp14:editId="4A73EA39">
+            <wp:extent cx="5274310" cy="814705"/>
+            <wp:effectExtent l="0" t="0" r="2540" b="4445"/>
+            <wp:docPr id="77" name="图片 77"/>
+            <wp:cNvGraphicFramePr>
+              <a:graphicFrameLocks xmlns:a="http://schemas.openxmlformats.org/drawingml/2006/main" noChangeAspect="1"/>
+            </wp:cNvGraphicFramePr>
+            <a:graphic xmlns:a="http://schemas.openxmlformats.org/drawingml/2006/main">
+              <a:graphicData uri="http://schemas.openxmlformats.org/drawingml/2006/picture">
+                <pic:pic xmlns:pic="http://schemas.openxmlformats.org/drawingml/2006/picture">
+                  <pic:nvPicPr>
+                    <pic:cNvPr id="1" name=""/>
+                    <pic:cNvPicPr/>
+                  </pic:nvPicPr>
+                  <pic:blipFill>
+                    <a:blip r:embed="rId85"/>
+                    <a:stretch>
+                      <a:fillRect/>
+                    </a:stretch>
+                  </pic:blipFill>
+                  <pic:spPr>
+                    <a:xfrm>
+                      <a:off x="0" y="0"/>
+                      <a:ext cx="5274310" cy="814705"/>
+                    </a:xfrm>
+                    <a:prstGeom prst="rect">
+                      <a:avLst/>
+                    </a:prstGeom>
+                  </pic:spPr>
+                </pic:pic>
+              </a:graphicData>
+            </a:graphic>
+          </wp:inline>
+        </w:drawing>
+      </w:r>
     </w:p>
     <w:p/>
+    <w:p>
+      <w:r>
+        <w:rPr>
+          <w:noProof/>
+        </w:rPr>
+        <w:drawing>
+          <wp:inline distT="0" distB="0" distL="0" distR="0" wp14:anchorId="57A76565" wp14:editId="48116DEE">
+            <wp:extent cx="5274310" cy="808355"/>
+            <wp:effectExtent l="0" t="0" r="2540" b="0"/>
+            <wp:docPr id="78" name="图片 78"/>
+            <wp:cNvGraphicFramePr>
+              <a:graphicFrameLocks xmlns:a="http://schemas.openxmlformats.org/drawingml/2006/main" noChangeAspect="1"/>
+            </wp:cNvGraphicFramePr>
+            <a:graphic xmlns:a="http://schemas.openxmlformats.org/drawingml/2006/main">
+              <a:graphicData uri="http://schemas.openxmlformats.org/drawingml/2006/picture">
+                <pic:pic xmlns:pic="http://schemas.openxmlformats.org/drawingml/2006/picture">
+                  <pic:nvPicPr>
+                    <pic:cNvPr id="1" name=""/>
+                    <pic:cNvPicPr/>
+                  </pic:nvPicPr>
+                  <pic:blipFill>
+                    <a:blip r:embed="rId86"/>
+                    <a:stretch>
+                      <a:fillRect/>
+                    </a:stretch>
+                  </pic:blipFill>
+                  <pic:spPr>
+                    <a:xfrm>
+                      <a:off x="0" y="0"/>
+                      <a:ext cx="5274310" cy="808355"/>
+                    </a:xfrm>
+                    <a:prstGeom prst="rect">
+                      <a:avLst/>
+                    </a:prstGeom>
+                  </pic:spPr>
+                </pic:pic>
+              </a:graphicData>
+            </a:graphic>
+          </wp:inline>
+        </w:drawing>
+      </w:r>
+    </w:p>
+    <w:p>
+      <w:r>
+        <w:rPr>
+          <w:noProof/>
+        </w:rPr>
+        <w:lastRenderedPageBreak/>
+        <w:drawing>
+          <wp:inline distT="0" distB="0" distL="0" distR="0" wp14:anchorId="6AE67294" wp14:editId="2268CBC2">
+            <wp:extent cx="5274310" cy="770255"/>
+            <wp:effectExtent l="0" t="0" r="2540" b="0"/>
+            <wp:docPr id="79" name="图片 79"/>
+            <wp:cNvGraphicFramePr>
+              <a:graphicFrameLocks xmlns:a="http://schemas.openxmlformats.org/drawingml/2006/main" noChangeAspect="1"/>
+            </wp:cNvGraphicFramePr>
+            <a:graphic xmlns:a="http://schemas.openxmlformats.org/drawingml/2006/main">
+              <a:graphicData uri="http://schemas.openxmlformats.org/drawingml/2006/picture">
+                <pic:pic xmlns:pic="http://schemas.openxmlformats.org/drawingml/2006/picture">
+                  <pic:nvPicPr>
+                    <pic:cNvPr id="1" name=""/>
+                    <pic:cNvPicPr/>
+                  </pic:nvPicPr>
+                  <pic:blipFill>
+                    <a:blip r:embed="rId87"/>
+                    <a:stretch>
+                      <a:fillRect/>
+                    </a:stretch>
+                  </pic:blipFill>
+                  <pic:spPr>
+                    <a:xfrm>
+                      <a:off x="0" y="0"/>
+                      <a:ext cx="5274310" cy="770255"/>
+                    </a:xfrm>
+                    <a:prstGeom prst="rect">
+                      <a:avLst/>
+                    </a:prstGeom>
+                  </pic:spPr>
+                </pic:pic>
+              </a:graphicData>
+            </a:graphic>
+          </wp:inline>
+        </w:drawing>
+      </w:r>
+    </w:p>
+    <w:p/>
+    <w:p>
+      <w:r>
+        <w:rPr>
+          <w:noProof/>
+        </w:rPr>
+        <w:drawing>
+          <wp:inline distT="0" distB="0" distL="0" distR="0" wp14:anchorId="0B29E5F9" wp14:editId="759593EB">
+            <wp:extent cx="5274310" cy="2133600"/>
+            <wp:effectExtent l="0" t="0" r="2540" b="0"/>
+            <wp:docPr id="80" name="图片 80"/>
+            <wp:cNvGraphicFramePr>
+              <a:graphicFrameLocks xmlns:a="http://schemas.openxmlformats.org/drawingml/2006/main" noChangeAspect="1"/>
+            </wp:cNvGraphicFramePr>
+            <a:graphic xmlns:a="http://schemas.openxmlformats.org/drawingml/2006/main">
+              <a:graphicData uri="http://schemas.openxmlformats.org/drawingml/2006/picture">
+                <pic:pic xmlns:pic="http://schemas.openxmlformats.org/drawingml/2006/picture">
+                  <pic:nvPicPr>
+                    <pic:cNvPr id="1" name=""/>
+                    <pic:cNvPicPr/>
+                  </pic:nvPicPr>
+                  <pic:blipFill>
+                    <a:blip r:embed="rId88"/>
+                    <a:stretch>
+                      <a:fillRect/>
+                    </a:stretch>
+                  </pic:blipFill>
+                  <pic:spPr>
+                    <a:xfrm>
+                      <a:off x="0" y="0"/>
+                      <a:ext cx="5274310" cy="2133600"/>
+                    </a:xfrm>
+                    <a:prstGeom prst="rect">
+                      <a:avLst/>
+                    </a:prstGeom>
+                  </pic:spPr>
+                </pic:pic>
+              </a:graphicData>
+            </a:graphic>
+          </wp:inline>
+        </w:drawing>
+      </w:r>
+    </w:p>
+    <w:p/>
+    <w:p>
+      <w:r>
+        <w:rPr>
+          <w:rFonts w:hint="eastAsia"/>
+        </w:rPr>
+        <w:t>可以看到也使用了默认的</w:t>
+      </w:r>
+      <w:r>
+        <w:rPr>
+          <w:rFonts w:hint="eastAsia"/>
+        </w:rPr>
+        <w:t>defaultSqlSession</w:t>
+      </w:r>
+      <w:r>
+        <w:rPr>
+          <w:rFonts w:hint="eastAsia"/>
+        </w:rPr>
+        <w:t>，其封装了</w:t>
+      </w:r>
+      <w:r>
+        <w:rPr>
+          <w:rFonts w:hint="eastAsia"/>
+        </w:rPr>
+        <w:t>configuration</w:t>
+      </w:r>
+      <w:r>
+        <w:rPr>
+          <w:rFonts w:hint="eastAsia"/>
+        </w:rPr>
+        <w:t>，</w:t>
+      </w:r>
+      <w:r>
+        <w:rPr>
+          <w:rFonts w:hint="eastAsia"/>
+        </w:rPr>
+        <w:t>executor</w:t>
+      </w:r>
+      <w:r>
+        <w:rPr>
+          <w:rFonts w:hint="eastAsia"/>
+        </w:rPr>
+        <w:t>，</w:t>
+      </w:r>
+      <w:r>
+        <w:rPr>
+          <w:rFonts w:hint="eastAsia"/>
+        </w:rPr>
+        <w:t>a</w:t>
+      </w:r>
+      <w:r>
+        <w:t>utoCommit</w:t>
+      </w:r>
+      <w:r>
+        <w:rPr>
+          <w:rFonts w:hint="eastAsia"/>
+        </w:rPr>
+        <w:t>等信息</w:t>
+      </w:r>
+    </w:p>
+    <w:p>
+      <w:r>
+        <w:rPr>
+          <w:noProof/>
+        </w:rPr>
+        <w:drawing>
+          <wp:inline distT="0" distB="0" distL="0" distR="0" wp14:anchorId="5720D070" wp14:editId="636413E7">
+            <wp:extent cx="5274310" cy="2748280"/>
+            <wp:effectExtent l="0" t="0" r="2540" b="0"/>
+            <wp:docPr id="81" name="图片 81"/>
+            <wp:cNvGraphicFramePr>
+              <a:graphicFrameLocks xmlns:a="http://schemas.openxmlformats.org/drawingml/2006/main" noChangeAspect="1"/>
+            </wp:cNvGraphicFramePr>
+            <a:graphic xmlns:a="http://schemas.openxmlformats.org/drawingml/2006/main">
+              <a:graphicData uri="http://schemas.openxmlformats.org/drawingml/2006/picture">
+                <pic:pic xmlns:pic="http://schemas.openxmlformats.org/drawingml/2006/picture">
+                  <pic:nvPicPr>
+                    <pic:cNvPr id="1" name=""/>
+                    <pic:cNvPicPr/>
+                  </pic:nvPicPr>
+                  <pic:blipFill>
+                    <a:blip r:embed="rId89"/>
+                    <a:stretch>
+                      <a:fillRect/>
+                    </a:stretch>
+                  </pic:blipFill>
+                  <pic:spPr>
+                    <a:xfrm>
+                      <a:off x="0" y="0"/>
+                      <a:ext cx="5274310" cy="2748280"/>
+                    </a:xfrm>
+                    <a:prstGeom prst="rect">
+                      <a:avLst/>
+                    </a:prstGeom>
+                  </pic:spPr>
+                </pic:pic>
+              </a:graphicData>
+            </a:graphic>
+          </wp:inline>
+        </w:drawing>
+      </w:r>
+    </w:p>
+    <w:p>
+      <w:pPr>
+        <w:rPr>
+          <w:rFonts w:hint="eastAsia"/>
+        </w:rPr>
+      </w:pPr>
+      <w:r>
+        <w:t>M</w:t>
+      </w:r>
+      <w:r>
+        <w:rPr>
+          <w:rFonts w:hint="eastAsia"/>
+        </w:rPr>
+        <w:t>ysql</w:t>
+      </w:r>
+      <w:r>
+        <w:rPr>
+          <w:rFonts w:hint="eastAsia"/>
+        </w:rPr>
+        <w:t>执行</w:t>
+      </w:r>
+      <w:r>
+        <w:rPr>
+          <w:rFonts w:hint="eastAsia"/>
+        </w:rPr>
+        <w:t>sql</w:t>
+      </w:r>
+      <w:r>
+        <w:rPr>
+          <w:rFonts w:hint="eastAsia"/>
+        </w:rPr>
+        <w:t>最终都是委派给</w:t>
+      </w:r>
+      <w:r>
+        <w:rPr>
+          <w:rFonts w:hint="eastAsia"/>
+        </w:rPr>
+        <w:t>E</w:t>
+      </w:r>
+      <w:r>
+        <w:t>xecutor</w:t>
+      </w:r>
+      <w:r>
+        <w:rPr>
+          <w:rFonts w:hint="eastAsia"/>
+        </w:rPr>
+        <w:t>去执行的，这里就确定了后续要使用那种执行器，默认的时</w:t>
+      </w:r>
+      <w:r>
+        <w:rPr>
+          <w:rFonts w:hint="eastAsia"/>
+        </w:rPr>
+        <w:t>Simple</w:t>
+      </w:r>
+      <w:r>
+        <w:t>Executor</w:t>
+      </w:r>
+      <w:r>
+        <w:rPr>
+          <w:rFonts w:hint="eastAsia"/>
+        </w:rPr>
+        <w:t>执行器</w:t>
+      </w:r>
+    </w:p>
     <w:p>
       <w:pPr>
         <w:pStyle w:val="1"/>
@@ -21817,7 +22345,7 @@
           <w:numId w:val="1"/>
         </w:numPr>
       </w:pPr>
-      <w:bookmarkStart w:id="40" w:name="_Toc18687653"/>
+      <w:bookmarkStart w:id="39" w:name="_Toc18687653"/>
       <w:r>
         <w:rPr>
           <w:rFonts w:hint="eastAsia"/>
@@ -21854,9 +22382,706 @@
       <w:r>
         <w:t>接口实例</w:t>
       </w:r>
+      <w:bookmarkEnd w:id="39"/>
+    </w:p>
+    <w:p>
+      <w:r>
+        <w:rPr>
+          <w:rFonts w:hint="eastAsia"/>
+        </w:rPr>
+        <w:t>先获取到</w:t>
+      </w:r>
+      <w:r>
+        <w:rPr>
+          <w:rFonts w:hint="eastAsia"/>
+        </w:rPr>
+        <w:t>Sql</w:t>
+      </w:r>
+      <w:r>
+        <w:t>Session</w:t>
+      </w:r>
+      <w:r>
+        <w:rPr>
+          <w:rFonts w:hint="eastAsia"/>
+        </w:rPr>
+        <w:t>实例，再通过其获取</w:t>
+      </w:r>
+      <w:r>
+        <w:rPr>
+          <w:rFonts w:hint="eastAsia"/>
+        </w:rPr>
+        <w:t>M</w:t>
+      </w:r>
+      <w:r>
+        <w:t>apper</w:t>
+      </w:r>
+      <w:r>
+        <w:t>（</w:t>
+      </w:r>
+      <w:r>
+        <w:rPr>
+          <w:rFonts w:hint="eastAsia"/>
+        </w:rPr>
+        <w:t>DAO</w:t>
+      </w:r>
+      <w:r>
+        <w:t>）</w:t>
+      </w:r>
+      <w:r>
+        <w:rPr>
+          <w:rFonts w:hint="eastAsia"/>
+        </w:rPr>
+        <w:t>接口</w:t>
+      </w:r>
+    </w:p>
+    <w:p>
+      <w:r>
+        <w:rPr>
+          <w:noProof/>
+        </w:rPr>
+        <w:lastRenderedPageBreak/>
+        <w:drawing>
+          <wp:inline distT="0" distB="0" distL="0" distR="0" wp14:anchorId="185FD284" wp14:editId="02358873">
+            <wp:extent cx="5274310" cy="2689860"/>
+            <wp:effectExtent l="0" t="0" r="2540" b="0"/>
+            <wp:docPr id="82" name="图片 82"/>
+            <wp:cNvGraphicFramePr>
+              <a:graphicFrameLocks xmlns:a="http://schemas.openxmlformats.org/drawingml/2006/main" noChangeAspect="1"/>
+            </wp:cNvGraphicFramePr>
+            <a:graphic xmlns:a="http://schemas.openxmlformats.org/drawingml/2006/main">
+              <a:graphicData uri="http://schemas.openxmlformats.org/drawingml/2006/picture">
+                <pic:pic xmlns:pic="http://schemas.openxmlformats.org/drawingml/2006/picture">
+                  <pic:nvPicPr>
+                    <pic:cNvPr id="1" name=""/>
+                    <pic:cNvPicPr/>
+                  </pic:nvPicPr>
+                  <pic:blipFill>
+                    <a:blip r:embed="rId90"/>
+                    <a:stretch>
+                      <a:fillRect/>
+                    </a:stretch>
+                  </pic:blipFill>
+                  <pic:spPr>
+                    <a:xfrm>
+                      <a:off x="0" y="0"/>
+                      <a:ext cx="5274310" cy="2689860"/>
+                    </a:xfrm>
+                    <a:prstGeom prst="rect">
+                      <a:avLst/>
+                    </a:prstGeom>
+                  </pic:spPr>
+                </pic:pic>
+              </a:graphicData>
+            </a:graphic>
+          </wp:inline>
+        </w:drawing>
+      </w:r>
+    </w:p>
+    <w:p>
+      <w:r>
+        <w:rPr>
+          <w:rFonts w:hint="eastAsia"/>
+        </w:rPr>
+        <w:t>想想，获取的时候会不会很复杂？</w:t>
+      </w:r>
+    </w:p>
+    <w:p>
+      <w:pPr>
+        <w:rPr>
+          <w:rFonts w:hint="eastAsia"/>
+        </w:rPr>
+      </w:pPr>
+      <w:r>
+        <w:rPr>
+          <w:noProof/>
+        </w:rPr>
+        <w:drawing>
+          <wp:inline distT="0" distB="0" distL="0" distR="0" wp14:anchorId="7730ACF3" wp14:editId="4DEEE95A">
+            <wp:extent cx="5274310" cy="1126490"/>
+            <wp:effectExtent l="0" t="0" r="2540" b="0"/>
+            <wp:docPr id="83" name="图片 83"/>
+            <wp:cNvGraphicFramePr>
+              <a:graphicFrameLocks xmlns:a="http://schemas.openxmlformats.org/drawingml/2006/main" noChangeAspect="1"/>
+            </wp:cNvGraphicFramePr>
+            <a:graphic xmlns:a="http://schemas.openxmlformats.org/drawingml/2006/main">
+              <a:graphicData uri="http://schemas.openxmlformats.org/drawingml/2006/picture">
+                <pic:pic xmlns:pic="http://schemas.openxmlformats.org/drawingml/2006/picture">
+                  <pic:nvPicPr>
+                    <pic:cNvPr id="1" name=""/>
+                    <pic:cNvPicPr/>
+                  </pic:nvPicPr>
+                  <pic:blipFill>
+                    <a:blip r:embed="rId91"/>
+                    <a:stretch>
+                      <a:fillRect/>
+                    </a:stretch>
+                  </pic:blipFill>
+                  <pic:spPr>
+                    <a:xfrm>
+                      <a:off x="0" y="0"/>
+                      <a:ext cx="5274310" cy="1126490"/>
+                    </a:xfrm>
+                    <a:prstGeom prst="rect">
+                      <a:avLst/>
+                    </a:prstGeom>
+                  </pic:spPr>
+                </pic:pic>
+              </a:graphicData>
+            </a:graphic>
+          </wp:inline>
+        </w:drawing>
+      </w:r>
+    </w:p>
+    <w:p>
+      <w:r>
+        <w:rPr>
+          <w:rFonts w:hint="eastAsia"/>
+        </w:rPr>
+        <w:t>显而易见，因为在解析</w:t>
+      </w:r>
+      <w:r>
+        <w:rPr>
+          <w:rFonts w:hint="eastAsia"/>
+        </w:rPr>
+        <w:t>mapper</w:t>
+      </w:r>
+      <w:r>
+        <w:t>.xml</w:t>
+      </w:r>
+      <w:r>
+        <w:rPr>
+          <w:rFonts w:hint="eastAsia"/>
+        </w:rPr>
+        <w:t>文件的时候，已经将所有的配置信息保存到了</w:t>
+      </w:r>
+      <w:r>
+        <w:rPr>
+          <w:rFonts w:hint="eastAsia"/>
+        </w:rPr>
+        <w:t>configuration</w:t>
+      </w:r>
+      <w:r>
+        <w:rPr>
+          <w:rFonts w:hint="eastAsia"/>
+        </w:rPr>
+        <w:t>对象的各个容器中，此时可以看一下解析</w:t>
+      </w:r>
+      <w:r>
+        <w:rPr>
+          <w:rFonts w:hint="eastAsia"/>
+        </w:rPr>
+        <w:t>xml</w:t>
+      </w:r>
+      <w:r>
+        <w:rPr>
+          <w:rFonts w:hint="eastAsia"/>
+        </w:rPr>
+        <w:t>文件时，怎么将</w:t>
+      </w:r>
+      <w:r>
+        <w:rPr>
+          <w:rFonts w:hint="eastAsia"/>
+        </w:rPr>
+        <w:t>namespace</w:t>
+      </w:r>
+      <w:r>
+        <w:rPr>
+          <w:rFonts w:hint="eastAsia"/>
+        </w:rPr>
+        <w:t>对象的</w:t>
+      </w:r>
+      <w:r>
+        <w:t>DAO</w:t>
+      </w:r>
+      <w:r>
+        <w:rPr>
+          <w:rFonts w:hint="eastAsia"/>
+        </w:rPr>
+        <w:t>接口保存到</w:t>
+      </w:r>
+      <w:r>
+        <w:rPr>
+          <w:rFonts w:hint="eastAsia"/>
+        </w:rPr>
+        <w:t>m</w:t>
+      </w:r>
+      <w:r>
+        <w:t>apperRegistry</w:t>
+      </w:r>
+      <w:r>
+        <w:rPr>
+          <w:rFonts w:hint="eastAsia"/>
+        </w:rPr>
+        <w:t>的</w:t>
+      </w:r>
+      <w:r>
+        <w:rPr>
+          <w:rFonts w:hint="eastAsia"/>
+        </w:rPr>
+        <w:t>k</w:t>
+      </w:r>
+      <w:r>
+        <w:t>nowMappers</w:t>
+      </w:r>
+      <w:r>
+        <w:rPr>
+          <w:rFonts w:hint="eastAsia"/>
+        </w:rPr>
+        <w:t>容器中的</w:t>
+      </w:r>
+    </w:p>
+    <w:p>
+      <w:r>
+        <w:rPr>
+          <w:rFonts w:hint="eastAsia"/>
+        </w:rPr>
+        <w:t>（</w:t>
+      </w:r>
+      <w:r>
+        <w:t>org.apache.ibatis.builder.xml.XMLMapperBuilder#bindMapperForNamespace</w:t>
+      </w:r>
+      <w:r>
+        <w:rPr>
+          <w:rFonts w:hint="eastAsia"/>
+        </w:rPr>
+        <w:t>）</w:t>
+      </w:r>
+    </w:p>
+    <w:p>
+      <w:r>
+        <w:rPr>
+          <w:noProof/>
+        </w:rPr>
+        <w:drawing>
+          <wp:inline distT="0" distB="0" distL="0" distR="0" wp14:anchorId="6AB646C0" wp14:editId="31A4CE8E">
+            <wp:extent cx="5274310" cy="814070"/>
+            <wp:effectExtent l="0" t="0" r="2540" b="5080"/>
+            <wp:docPr id="84" name="图片 84"/>
+            <wp:cNvGraphicFramePr>
+              <a:graphicFrameLocks xmlns:a="http://schemas.openxmlformats.org/drawingml/2006/main" noChangeAspect="1"/>
+            </wp:cNvGraphicFramePr>
+            <a:graphic xmlns:a="http://schemas.openxmlformats.org/drawingml/2006/main">
+              <a:graphicData uri="http://schemas.openxmlformats.org/drawingml/2006/picture">
+                <pic:pic xmlns:pic="http://schemas.openxmlformats.org/drawingml/2006/picture">
+                  <pic:nvPicPr>
+                    <pic:cNvPr id="1" name=""/>
+                    <pic:cNvPicPr/>
+                  </pic:nvPicPr>
+                  <pic:blipFill>
+                    <a:blip r:embed="rId92"/>
+                    <a:stretch>
+                      <a:fillRect/>
+                    </a:stretch>
+                  </pic:blipFill>
+                  <pic:spPr>
+                    <a:xfrm>
+                      <a:off x="0" y="0"/>
+                      <a:ext cx="5274310" cy="814070"/>
+                    </a:xfrm>
+                    <a:prstGeom prst="rect">
+                      <a:avLst/>
+                    </a:prstGeom>
+                  </pic:spPr>
+                </pic:pic>
+              </a:graphicData>
+            </a:graphic>
+          </wp:inline>
+        </w:drawing>
+      </w:r>
+    </w:p>
+    <w:p>
+      <w:r>
+        <w:rPr>
+          <w:rFonts w:hint="eastAsia"/>
+        </w:rPr>
+        <w:t>不要眨眼哦，接下来时重点</w:t>
+      </w:r>
+    </w:p>
+    <w:p>
+      <w:r>
+        <w:rPr>
+          <w:noProof/>
+        </w:rPr>
+        <w:drawing>
+          <wp:inline distT="0" distB="0" distL="0" distR="0" wp14:anchorId="2C8EAD09" wp14:editId="769182DF">
+            <wp:extent cx="5274310" cy="1796415"/>
+            <wp:effectExtent l="0" t="0" r="2540" b="0"/>
+            <wp:docPr id="85" name="图片 85"/>
+            <wp:cNvGraphicFramePr>
+              <a:graphicFrameLocks xmlns:a="http://schemas.openxmlformats.org/drawingml/2006/main" noChangeAspect="1"/>
+            </wp:cNvGraphicFramePr>
+            <a:graphic xmlns:a="http://schemas.openxmlformats.org/drawingml/2006/main">
+              <a:graphicData uri="http://schemas.openxmlformats.org/drawingml/2006/picture">
+                <pic:pic xmlns:pic="http://schemas.openxmlformats.org/drawingml/2006/picture">
+                  <pic:nvPicPr>
+                    <pic:cNvPr id="1" name=""/>
+                    <pic:cNvPicPr/>
+                  </pic:nvPicPr>
+                  <pic:blipFill>
+                    <a:blip r:embed="rId93"/>
+                    <a:stretch>
+                      <a:fillRect/>
+                    </a:stretch>
+                  </pic:blipFill>
+                  <pic:spPr>
+                    <a:xfrm>
+                      <a:off x="0" y="0"/>
+                      <a:ext cx="5274310" cy="1796415"/>
+                    </a:xfrm>
+                    <a:prstGeom prst="rect">
+                      <a:avLst/>
+                    </a:prstGeom>
+                  </pic:spPr>
+                </pic:pic>
+              </a:graphicData>
+            </a:graphic>
+          </wp:inline>
+        </w:drawing>
+      </w:r>
+    </w:p>
+    <w:p>
+      <w:r>
+        <w:rPr>
+          <w:rFonts w:hint="eastAsia"/>
+        </w:rPr>
+        <w:t>可以看到</w:t>
+      </w:r>
+      <w:r>
+        <w:rPr>
+          <w:rFonts w:hint="eastAsia"/>
+        </w:rPr>
+        <w:t>k</w:t>
+      </w:r>
+      <w:r>
+        <w:t>nownMapper</w:t>
+      </w:r>
+      <w:r>
+        <w:rPr>
+          <w:rFonts w:hint="eastAsia"/>
+        </w:rPr>
+        <w:t>s</w:t>
+      </w:r>
+      <w:r>
+        <w:rPr>
+          <w:rFonts w:hint="eastAsia"/>
+        </w:rPr>
+        <w:t>是个</w:t>
+      </w:r>
+      <w:r>
+        <w:rPr>
+          <w:rFonts w:hint="eastAsia"/>
+        </w:rPr>
+        <w:t>key</w:t>
+      </w:r>
+      <w:r>
+        <w:rPr>
+          <w:rFonts w:hint="eastAsia"/>
+        </w:rPr>
+        <w:t>接口类型，</w:t>
+      </w:r>
+      <w:r>
+        <w:rPr>
+          <w:rFonts w:hint="eastAsia"/>
+        </w:rPr>
+        <w:t>value</w:t>
+      </w:r>
+      <w:r>
+        <w:rPr>
+          <w:rFonts w:hint="eastAsia"/>
+        </w:rPr>
+        <w:t>为</w:t>
+      </w:r>
+      <w:r>
+        <w:rPr>
+          <w:rFonts w:hint="eastAsia"/>
+        </w:rPr>
+        <w:t>Ma</w:t>
+      </w:r>
+      <w:r>
+        <w:t>pperProxy</w:t>
+      </w:r>
+      <w:r>
+        <w:rPr>
+          <w:rFonts w:hint="eastAsia"/>
+        </w:rPr>
+        <w:t>Factory</w:t>
+      </w:r>
+      <w:r>
+        <w:rPr>
+          <w:rFonts w:hint="eastAsia"/>
+        </w:rPr>
+        <w:t>的</w:t>
+      </w:r>
+      <w:r>
+        <w:rPr>
+          <w:rFonts w:hint="eastAsia"/>
+        </w:rPr>
+        <w:t>Map</w:t>
+      </w:r>
+    </w:p>
+    <w:p>
+      <w:r>
+        <w:rPr>
+          <w:noProof/>
+        </w:rPr>
+        <w:lastRenderedPageBreak/>
+        <w:drawing>
+          <wp:inline distT="0" distB="0" distL="0" distR="0" wp14:anchorId="3E0F8BC7" wp14:editId="1173AD7A">
+            <wp:extent cx="5274310" cy="686435"/>
+            <wp:effectExtent l="0" t="0" r="2540" b="0"/>
+            <wp:docPr id="86" name="图片 86"/>
+            <wp:cNvGraphicFramePr>
+              <a:graphicFrameLocks xmlns:a="http://schemas.openxmlformats.org/drawingml/2006/main" noChangeAspect="1"/>
+            </wp:cNvGraphicFramePr>
+            <a:graphic xmlns:a="http://schemas.openxmlformats.org/drawingml/2006/main">
+              <a:graphicData uri="http://schemas.openxmlformats.org/drawingml/2006/picture">
+                <pic:pic xmlns:pic="http://schemas.openxmlformats.org/drawingml/2006/picture">
+                  <pic:nvPicPr>
+                    <pic:cNvPr id="1" name=""/>
+                    <pic:cNvPicPr/>
+                  </pic:nvPicPr>
+                  <pic:blipFill>
+                    <a:blip r:embed="rId94"/>
+                    <a:stretch>
+                      <a:fillRect/>
+                    </a:stretch>
+                  </pic:blipFill>
+                  <pic:spPr>
+                    <a:xfrm>
+                      <a:off x="0" y="0"/>
+                      <a:ext cx="5274310" cy="686435"/>
+                    </a:xfrm>
+                    <a:prstGeom prst="rect">
+                      <a:avLst/>
+                    </a:prstGeom>
+                  </pic:spPr>
+                </pic:pic>
+              </a:graphicData>
+            </a:graphic>
+          </wp:inline>
+        </w:drawing>
+      </w:r>
+    </w:p>
+    <w:p>
+      <w:r>
+        <w:rPr>
+          <w:rFonts w:hint="eastAsia"/>
+        </w:rPr>
+        <w:t>此时通过</w:t>
+      </w:r>
+      <w:r>
+        <w:rPr>
+          <w:rFonts w:hint="eastAsia"/>
+        </w:rPr>
+        <w:t>key</w:t>
+      </w:r>
+      <w:r>
+        <w:t>,</w:t>
+      </w:r>
+      <w:r>
+        <w:rPr>
+          <w:rFonts w:hint="eastAsia"/>
+        </w:rPr>
+        <w:t>获取到的时</w:t>
+      </w:r>
+      <w:r>
+        <w:rPr>
+          <w:rFonts w:hint="eastAsia"/>
+        </w:rPr>
+        <w:t>Mapper</w:t>
+      </w:r>
+      <w:r>
+        <w:t>ProxyFactory</w:t>
+      </w:r>
+      <w:r>
+        <w:t>，</w:t>
+      </w:r>
+      <w:r>
+        <w:rPr>
+          <w:rFonts w:hint="eastAsia"/>
+        </w:rPr>
+        <w:t>多优美的命名啊，此时我不禁感慨，真是大神之作，看的人心旷神怡</w:t>
+      </w:r>
+      <w:r>
+        <w:rPr>
+          <w:rFonts w:hint="eastAsia"/>
+        </w:rPr>
+        <w:t>。</w:t>
+      </w:r>
+    </w:p>
+    <w:p>
+      <w:pPr>
+        <w:widowControl/>
+        <w:shd w:val="clear" w:color="auto" w:fill="2B2B2B"/>
+        <w:tabs>
+          <w:tab w:val="left" w:pos="916"/>
+          <w:tab w:val="left" w:pos="1832"/>
+          <w:tab w:val="left" w:pos="2748"/>
+          <w:tab w:val="left" w:pos="3664"/>
+          <w:tab w:val="left" w:pos="4580"/>
+          <w:tab w:val="left" w:pos="5496"/>
+          <w:tab w:val="left" w:pos="6412"/>
+          <w:tab w:val="left" w:pos="7328"/>
+          <w:tab w:val="left" w:pos="8244"/>
+          <w:tab w:val="left" w:pos="9160"/>
+          <w:tab w:val="left" w:pos="10076"/>
+          <w:tab w:val="left" w:pos="10992"/>
+          <w:tab w:val="left" w:pos="11908"/>
+          <w:tab w:val="left" w:pos="12824"/>
+          <w:tab w:val="left" w:pos="13740"/>
+          <w:tab w:val="left" w:pos="14656"/>
+        </w:tabs>
+        <w:jc w:val="left"/>
+        <w:rPr>
+          <w:rFonts w:ascii="Consolas" w:eastAsia="宋体" w:hAnsi="Consolas" w:cs="宋体"/>
+          <w:color w:val="A9B7C6"/>
+          <w:kern w:val="0"/>
+          <w:szCs w:val="21"/>
+        </w:rPr>
+      </w:pPr>
+      <w:r>
+        <w:rPr>
+          <w:rFonts w:ascii="Consolas" w:eastAsia="宋体" w:hAnsi="Consolas" w:cs="宋体"/>
+          <w:color w:val="A9B7C6"/>
+          <w:kern w:val="0"/>
+          <w:szCs w:val="21"/>
+        </w:rPr>
+        <w:t>mapperProxyFactory.newInstance(sqlSession)</w:t>
+      </w:r>
+      <w:r>
+        <w:rPr>
+          <w:rFonts w:ascii="Consolas" w:eastAsia="宋体" w:hAnsi="Consolas" w:cs="宋体"/>
+          <w:color w:val="CC7832"/>
+          <w:kern w:val="0"/>
+          <w:szCs w:val="21"/>
+        </w:rPr>
+        <w:t>;</w:t>
+      </w:r>
+    </w:p>
+    <w:p>
+      <w:r>
+        <w:rPr>
+          <w:rFonts w:hint="eastAsia"/>
+        </w:rPr>
+        <w:t>就是创建</w:t>
+      </w:r>
+      <w:r>
+        <w:rPr>
+          <w:rFonts w:hint="eastAsia"/>
+        </w:rPr>
+        <w:t>mapper</w:t>
+      </w:r>
+      <w:r>
+        <w:t>Proxy</w:t>
+      </w:r>
+      <w:r>
+        <w:rPr>
+          <w:rFonts w:hint="eastAsia"/>
+        </w:rPr>
+        <w:t>实例的，此时可以看到，最后返回的其实时当时获取的</w:t>
+      </w:r>
+      <w:r>
+        <w:t>DAO</w:t>
+      </w:r>
+      <w:r>
+        <w:rPr>
+          <w:rFonts w:hint="eastAsia"/>
+        </w:rPr>
+        <w:t>接口的代理对象</w:t>
+      </w:r>
+    </w:p>
+    <w:p>
+      <w:r>
+        <w:rPr>
+          <w:noProof/>
+        </w:rPr>
+        <w:drawing>
+          <wp:inline distT="0" distB="0" distL="0" distR="0" wp14:anchorId="5119E03B" wp14:editId="034BDBF6">
+            <wp:extent cx="5274310" cy="818515"/>
+            <wp:effectExtent l="0" t="0" r="2540" b="635"/>
+            <wp:docPr id="87" name="图片 87"/>
+            <wp:cNvGraphicFramePr>
+              <a:graphicFrameLocks xmlns:a="http://schemas.openxmlformats.org/drawingml/2006/main" noChangeAspect="1"/>
+            </wp:cNvGraphicFramePr>
+            <a:graphic xmlns:a="http://schemas.openxmlformats.org/drawingml/2006/main">
+              <a:graphicData uri="http://schemas.openxmlformats.org/drawingml/2006/picture">
+                <pic:pic xmlns:pic="http://schemas.openxmlformats.org/drawingml/2006/picture">
+                  <pic:nvPicPr>
+                    <pic:cNvPr id="1" name=""/>
+                    <pic:cNvPicPr/>
+                  </pic:nvPicPr>
+                  <pic:blipFill>
+                    <a:blip r:embed="rId95"/>
+                    <a:stretch>
+                      <a:fillRect/>
+                    </a:stretch>
+                  </pic:blipFill>
+                  <pic:spPr>
+                    <a:xfrm>
+                      <a:off x="0" y="0"/>
+                      <a:ext cx="5274310" cy="818515"/>
+                    </a:xfrm>
+                    <a:prstGeom prst="rect">
+                      <a:avLst/>
+                    </a:prstGeom>
+                  </pic:spPr>
+                </pic:pic>
+              </a:graphicData>
+            </a:graphic>
+          </wp:inline>
+        </w:drawing>
+      </w:r>
+    </w:p>
+    <w:p/>
+    <w:p>
+      <w:pPr>
+        <w:rPr>
+          <w:rFonts w:hint="eastAsia"/>
+        </w:rPr>
+      </w:pPr>
+      <w:r>
+        <w:rPr>
+          <w:noProof/>
+        </w:rPr>
+        <w:drawing>
+          <wp:inline distT="0" distB="0" distL="0" distR="0" wp14:anchorId="65D69135" wp14:editId="79EAB6FB">
+            <wp:extent cx="5274310" cy="643890"/>
+            <wp:effectExtent l="0" t="0" r="2540" b="3810"/>
+            <wp:docPr id="88" name="图片 88"/>
+            <wp:cNvGraphicFramePr>
+              <a:graphicFrameLocks xmlns:a="http://schemas.openxmlformats.org/drawingml/2006/main" noChangeAspect="1"/>
+            </wp:cNvGraphicFramePr>
+            <a:graphic xmlns:a="http://schemas.openxmlformats.org/drawingml/2006/main">
+              <a:graphicData uri="http://schemas.openxmlformats.org/drawingml/2006/picture">
+                <pic:pic xmlns:pic="http://schemas.openxmlformats.org/drawingml/2006/picture">
+                  <pic:nvPicPr>
+                    <pic:cNvPr id="1" name=""/>
+                    <pic:cNvPicPr/>
+                  </pic:nvPicPr>
+                  <pic:blipFill>
+                    <a:blip r:embed="rId96"/>
+                    <a:stretch>
+                      <a:fillRect/>
+                    </a:stretch>
+                  </pic:blipFill>
+                  <pic:spPr>
+                    <a:xfrm>
+                      <a:off x="0" y="0"/>
+                      <a:ext cx="5274310" cy="643890"/>
+                    </a:xfrm>
+                    <a:prstGeom prst="rect">
+                      <a:avLst/>
+                    </a:prstGeom>
+                  </pic:spPr>
+                </pic:pic>
+              </a:graphicData>
+            </a:graphic>
+          </wp:inline>
+        </w:drawing>
+      </w:r>
+      <w:bookmarkStart w:id="40" w:name="_GoBack"/>
       <w:bookmarkEnd w:id="40"/>
     </w:p>
-    <w:p/>
     <w:p>
       <w:pPr>
         <w:pStyle w:val="1"/>
@@ -21870,7 +23095,6 @@
         <w:rPr>
           <w:rFonts w:hint="eastAsia"/>
         </w:rPr>
-        <w:lastRenderedPageBreak/>
         <w:t>执行</w:t>
       </w:r>
       <w:r>
@@ -26108,7 +27332,7 @@
 </file>
 
 <file path=customXml/itemProps1.xml><?xml version="1.0" encoding="utf-8"?>
-<ds:datastoreItem xmlns:ds="http://schemas.openxmlformats.org/officeDocument/2006/customXml" ds:itemID="{9763A5F3-2EEA-4511-9210-436BC9543A7E}">
+<ds:datastoreItem xmlns:ds="http://schemas.openxmlformats.org/officeDocument/2006/customXml" ds:itemID="{8E525E77-60D2-48F7-A0A8-2AD8B061C252}">
   <ds:schemaRefs>
     <ds:schemaRef ds:uri="http://schemas.openxmlformats.org/officeDocument/2006/bibliography"/>
   </ds:schemaRefs>

</xml_diff>